<commit_message>
add bug for language change incomplete
</commit_message>
<xml_diff>
--- a/1_Functional_Test/soar_owasp_juice_exploratory_testing_basic_functionality_bug_report.docx
+++ b/1_Functional_Test/soar_owasp_juice_exploratory_testing_basic_functionality_bug_report.docx
@@ -134,21 +134,7 @@
         <w:rPr>
           <w:rFonts w:ascii="Times New Roman" w:eastAsia="Times New Roman" w:hAnsi="Times New Roman" w:cs="Times New Roman"/>
         </w:rPr>
-        <w:t xml:space="preserve">Fill out the comment section and solve the </w:t>
-      </w:r>
-      <w:proofErr w:type="spellStart"/>
-      <w:r>
-        <w:rPr>
-          <w:rFonts w:ascii="Times New Roman" w:eastAsia="Times New Roman" w:hAnsi="Times New Roman" w:cs="Times New Roman"/>
-        </w:rPr>
-        <w:t>captcha</w:t>
-      </w:r>
-      <w:proofErr w:type="spellEnd"/>
-      <w:r>
-        <w:rPr>
-          <w:rFonts w:ascii="Times New Roman" w:eastAsia="Times New Roman" w:hAnsi="Times New Roman" w:cs="Times New Roman"/>
-        </w:rPr>
-        <w:t>.</w:t>
+        <w:t>Fill out the comment section and solve the captcha.</w:t>
       </w:r>
     </w:p>
     <w:p>
@@ -182,18 +168,8 @@
           <w:b/>
           <w:bCs/>
         </w:rPr>
-        <w:t>Expected Result</w:t>
-      </w:r>
-      <w:proofErr w:type="gramStart"/>
-      <w:r>
-        <w:rPr>
-          <w:rFonts w:ascii="Times New Roman" w:eastAsia="Times New Roman" w:hAnsi="Times New Roman" w:cs="Times New Roman"/>
-          <w:b/>
-          <w:bCs/>
-        </w:rPr>
-        <w:t>:</w:t>
-      </w:r>
-      <w:proofErr w:type="gramEnd"/>
+        <w:t>Expected Result:</w:t>
+      </w:r>
       <w:r>
         <w:rPr>
           <w:rFonts w:ascii="Times New Roman" w:eastAsia="Times New Roman" w:hAnsi="Times New Roman" w:cs="Times New Roman"/>
@@ -215,18 +191,8 @@
           <w:b/>
           <w:bCs/>
         </w:rPr>
-        <w:t>Actual Result</w:t>
-      </w:r>
-      <w:proofErr w:type="gramStart"/>
-      <w:r>
-        <w:rPr>
-          <w:rFonts w:ascii="Times New Roman" w:eastAsia="Times New Roman" w:hAnsi="Times New Roman" w:cs="Times New Roman"/>
-          <w:b/>
-          <w:bCs/>
-        </w:rPr>
-        <w:t>:</w:t>
-      </w:r>
-      <w:proofErr w:type="gramEnd"/>
+        <w:t>Actual Result:</w:t>
+      </w:r>
       <w:r>
         <w:rPr>
           <w:rFonts w:ascii="Times New Roman" w:eastAsia="Times New Roman" w:hAnsi="Times New Roman" w:cs="Times New Roman"/>
@@ -260,18 +226,8 @@
           <w:b/>
           <w:bCs/>
         </w:rPr>
-        <w:t>Severity/Priority</w:t>
-      </w:r>
-      <w:proofErr w:type="gramStart"/>
-      <w:r>
-        <w:rPr>
-          <w:rFonts w:ascii="Times New Roman" w:eastAsia="Times New Roman" w:hAnsi="Times New Roman" w:cs="Times New Roman"/>
-          <w:b/>
-          <w:bCs/>
-        </w:rPr>
-        <w:t>:</w:t>
-      </w:r>
-      <w:proofErr w:type="gramEnd"/>
+        <w:t>Severity/Priority:</w:t>
+      </w:r>
       <w:r>
         <w:rPr>
           <w:rFonts w:ascii="Times New Roman" w:eastAsia="Times New Roman" w:hAnsi="Times New Roman" w:cs="Times New Roman"/>
@@ -465,18 +421,8 @@
           <w:b/>
           <w:bCs/>
         </w:rPr>
-        <w:t>Expected Result</w:t>
-      </w:r>
-      <w:proofErr w:type="gramStart"/>
-      <w:r>
-        <w:rPr>
-          <w:rFonts w:ascii="Times New Roman" w:eastAsia="Times New Roman" w:hAnsi="Times New Roman" w:cs="Times New Roman"/>
-          <w:b/>
-          <w:bCs/>
-        </w:rPr>
-        <w:t>:</w:t>
-      </w:r>
-      <w:proofErr w:type="gramEnd"/>
+        <w:t>Expected Result:</w:t>
+      </w:r>
       <w:r>
         <w:rPr>
           <w:rFonts w:ascii="Times New Roman" w:eastAsia="Times New Roman" w:hAnsi="Times New Roman" w:cs="Times New Roman"/>
@@ -498,18 +444,8 @@
           <w:b/>
           <w:bCs/>
         </w:rPr>
-        <w:t>Actual Result</w:t>
-      </w:r>
-      <w:proofErr w:type="gramStart"/>
-      <w:r>
-        <w:rPr>
-          <w:rFonts w:ascii="Times New Roman" w:eastAsia="Times New Roman" w:hAnsi="Times New Roman" w:cs="Times New Roman"/>
-          <w:b/>
-          <w:bCs/>
-        </w:rPr>
-        <w:t>:</w:t>
-      </w:r>
-      <w:proofErr w:type="gramEnd"/>
+        <w:t>Actual Result:</w:t>
+      </w:r>
       <w:r>
         <w:rPr>
           <w:rFonts w:ascii="Times New Roman" w:eastAsia="Times New Roman" w:hAnsi="Times New Roman" w:cs="Times New Roman"/>
@@ -531,18 +467,8 @@
           <w:b/>
           <w:bCs/>
         </w:rPr>
-        <w:t>Severity/Priority</w:t>
-      </w:r>
-      <w:proofErr w:type="gramStart"/>
-      <w:r>
-        <w:rPr>
-          <w:rFonts w:ascii="Times New Roman" w:eastAsia="Times New Roman" w:hAnsi="Times New Roman" w:cs="Times New Roman"/>
-          <w:b/>
-          <w:bCs/>
-        </w:rPr>
-        <w:t>:</w:t>
-      </w:r>
-      <w:proofErr w:type="gramEnd"/>
+        <w:t>Severity/Priority:</w:t>
+      </w:r>
       <w:r>
         <w:rPr>
           <w:rFonts w:ascii="Times New Roman" w:eastAsia="Times New Roman" w:hAnsi="Times New Roman" w:cs="Times New Roman"/>
@@ -690,18 +616,8 @@
           <w:b/>
           <w:bCs/>
         </w:rPr>
-        <w:t>Expected Result</w:t>
-      </w:r>
-      <w:proofErr w:type="gramStart"/>
-      <w:r>
-        <w:rPr>
-          <w:rFonts w:ascii="Times New Roman" w:eastAsia="Times New Roman" w:hAnsi="Times New Roman" w:cs="Times New Roman"/>
-          <w:b/>
-          <w:bCs/>
-        </w:rPr>
-        <w:t>:</w:t>
-      </w:r>
-      <w:proofErr w:type="gramEnd"/>
+        <w:t>Expected Result:</w:t>
+      </w:r>
       <w:r>
         <w:rPr>
           <w:rFonts w:ascii="Times New Roman" w:eastAsia="Times New Roman" w:hAnsi="Times New Roman" w:cs="Times New Roman"/>
@@ -723,79 +639,31 @@
           <w:b/>
           <w:bCs/>
         </w:rPr>
-        <w:t>Actual Result</w:t>
-      </w:r>
-      <w:proofErr w:type="gramStart"/>
-      <w:r>
-        <w:rPr>
-          <w:rFonts w:ascii="Times New Roman" w:eastAsia="Times New Roman" w:hAnsi="Times New Roman" w:cs="Times New Roman"/>
-          <w:b/>
-          <w:bCs/>
-        </w:rPr>
-        <w:t>:</w:t>
-      </w:r>
-      <w:proofErr w:type="gramEnd"/>
+        <w:t>Actual Result:</w:t>
+      </w:r>
       <w:r>
         <w:rPr>
           <w:rFonts w:ascii="Times New Roman" w:eastAsia="Times New Roman" w:hAnsi="Times New Roman" w:cs="Times New Roman"/>
         </w:rPr>
         <w:br/>
-        <w:t>The "About Us" section contains default "</w:t>
-      </w:r>
-      <w:proofErr w:type="spellStart"/>
-      <w:r>
-        <w:rPr>
-          <w:rFonts w:ascii="Times New Roman" w:eastAsia="Times New Roman" w:hAnsi="Times New Roman" w:cs="Times New Roman"/>
-        </w:rPr>
-        <w:t>Lorem</w:t>
-      </w:r>
-      <w:proofErr w:type="spellEnd"/>
-      <w:r>
-        <w:rPr>
-          <w:rFonts w:ascii="Times New Roman" w:eastAsia="Times New Roman" w:hAnsi="Times New Roman" w:cs="Times New Roman"/>
-        </w:rPr>
-        <w:t xml:space="preserve"> </w:t>
-      </w:r>
-      <w:proofErr w:type="spellStart"/>
-      <w:r>
-        <w:rPr>
-          <w:rFonts w:ascii="Times New Roman" w:eastAsia="Times New Roman" w:hAnsi="Times New Roman" w:cs="Times New Roman"/>
-        </w:rPr>
-        <w:t>Ipsum</w:t>
-      </w:r>
-      <w:proofErr w:type="spellEnd"/>
-      <w:r>
-        <w:rPr>
-          <w:rFonts w:ascii="Times New Roman" w:eastAsia="Times New Roman" w:hAnsi="Times New Roman" w:cs="Times New Roman"/>
-        </w:rPr>
-        <w:t>" placeholder text.</w:t>
-      </w:r>
-    </w:p>
-    <w:p>
-      <w:pPr>
-        <w:spacing w:before="100" w:beforeAutospacing="1" w:after="100" w:afterAutospacing="1" w:line="240" w:lineRule="auto"/>
-        <w:rPr>
-          <w:rFonts w:ascii="Times New Roman" w:eastAsia="Times New Roman" w:hAnsi="Times New Roman" w:cs="Times New Roman"/>
-        </w:rPr>
-      </w:pPr>
-      <w:r>
-        <w:rPr>
-          <w:rFonts w:ascii="Times New Roman" w:eastAsia="Times New Roman" w:hAnsi="Times New Roman" w:cs="Times New Roman"/>
-          <w:b/>
-          <w:bCs/>
-        </w:rPr>
-        <w:t>Severity/Priority</w:t>
-      </w:r>
-      <w:proofErr w:type="gramStart"/>
-      <w:r>
-        <w:rPr>
-          <w:rFonts w:ascii="Times New Roman" w:eastAsia="Times New Roman" w:hAnsi="Times New Roman" w:cs="Times New Roman"/>
-          <w:b/>
-          <w:bCs/>
-        </w:rPr>
-        <w:t>:</w:t>
-      </w:r>
-      <w:proofErr w:type="gramEnd"/>
+        <w:t>The "About Us" section contains default "Lorem Ipsum" placeholder text.</w:t>
+      </w:r>
+    </w:p>
+    <w:p>
+      <w:pPr>
+        <w:spacing w:before="100" w:beforeAutospacing="1" w:after="100" w:afterAutospacing="1" w:line="240" w:lineRule="auto"/>
+        <w:rPr>
+          <w:rFonts w:ascii="Times New Roman" w:eastAsia="Times New Roman" w:hAnsi="Times New Roman" w:cs="Times New Roman"/>
+        </w:rPr>
+      </w:pPr>
+      <w:r>
+        <w:rPr>
+          <w:rFonts w:ascii="Times New Roman" w:eastAsia="Times New Roman" w:hAnsi="Times New Roman" w:cs="Times New Roman"/>
+          <w:b/>
+          <w:bCs/>
+        </w:rPr>
+        <w:t>Severity/Priority:</w:t>
+      </w:r>
       <w:r>
         <w:rPr>
           <w:rFonts w:ascii="Times New Roman" w:eastAsia="Times New Roman" w:hAnsi="Times New Roman" w:cs="Times New Roman"/>
@@ -988,18 +856,8 @@
           <w:b/>
           <w:bCs/>
         </w:rPr>
-        <w:t>Expected Result</w:t>
-      </w:r>
-      <w:proofErr w:type="gramStart"/>
-      <w:r>
-        <w:rPr>
-          <w:rFonts w:ascii="Times New Roman" w:eastAsia="Times New Roman" w:hAnsi="Times New Roman" w:cs="Times New Roman"/>
-          <w:b/>
-          <w:bCs/>
-        </w:rPr>
-        <w:t>:</w:t>
-      </w:r>
-      <w:proofErr w:type="gramEnd"/>
+        <w:t>Expected Result:</w:t>
+      </w:r>
       <w:r>
         <w:rPr>
           <w:rFonts w:ascii="Times New Roman" w:eastAsia="Times New Roman" w:hAnsi="Times New Roman" w:cs="Times New Roman"/>
@@ -1021,18 +879,8 @@
           <w:b/>
           <w:bCs/>
         </w:rPr>
-        <w:t>Actual Result</w:t>
-      </w:r>
-      <w:proofErr w:type="gramStart"/>
-      <w:r>
-        <w:rPr>
-          <w:rFonts w:ascii="Times New Roman" w:eastAsia="Times New Roman" w:hAnsi="Times New Roman" w:cs="Times New Roman"/>
-          <w:b/>
-          <w:bCs/>
-        </w:rPr>
-        <w:t>:</w:t>
-      </w:r>
-      <w:proofErr w:type="gramEnd"/>
+        <w:t>Actual Result:</w:t>
+      </w:r>
       <w:r>
         <w:rPr>
           <w:rFonts w:ascii="Times New Roman" w:eastAsia="Times New Roman" w:hAnsi="Times New Roman" w:cs="Times New Roman"/>
@@ -1054,18 +902,8 @@
           <w:b/>
           <w:bCs/>
         </w:rPr>
-        <w:t>Severity/Priority</w:t>
-      </w:r>
-      <w:proofErr w:type="gramStart"/>
-      <w:r>
-        <w:rPr>
-          <w:rFonts w:ascii="Times New Roman" w:eastAsia="Times New Roman" w:hAnsi="Times New Roman" w:cs="Times New Roman"/>
-          <w:b/>
-          <w:bCs/>
-        </w:rPr>
-        <w:t>:</w:t>
-      </w:r>
-      <w:proofErr w:type="gramEnd"/>
+        <w:t>Severity/Priority:</w:t>
+      </w:r>
       <w:r>
         <w:rPr>
           <w:rFonts w:ascii="Times New Roman" w:eastAsia="Times New Roman" w:hAnsi="Times New Roman" w:cs="Times New Roman"/>
@@ -1247,18 +1085,8 @@
           <w:b/>
           <w:bCs/>
         </w:rPr>
-        <w:t>Expected Result</w:t>
-      </w:r>
-      <w:proofErr w:type="gramStart"/>
-      <w:r>
-        <w:rPr>
-          <w:rFonts w:ascii="Times New Roman" w:eastAsia="Times New Roman" w:hAnsi="Times New Roman" w:cs="Times New Roman"/>
-          <w:b/>
-          <w:bCs/>
-        </w:rPr>
-        <w:t>:</w:t>
-      </w:r>
-      <w:proofErr w:type="gramEnd"/>
+        <w:t>Expected Result:</w:t>
+      </w:r>
       <w:r>
         <w:rPr>
           <w:rFonts w:ascii="Times New Roman" w:eastAsia="Times New Roman" w:hAnsi="Times New Roman" w:cs="Times New Roman"/>
@@ -1280,18 +1108,8 @@
           <w:b/>
           <w:bCs/>
         </w:rPr>
-        <w:t>Actual Result</w:t>
-      </w:r>
-      <w:proofErr w:type="gramStart"/>
-      <w:r>
-        <w:rPr>
-          <w:rFonts w:ascii="Times New Roman" w:eastAsia="Times New Roman" w:hAnsi="Times New Roman" w:cs="Times New Roman"/>
-          <w:b/>
-          <w:bCs/>
-        </w:rPr>
-        <w:t>:</w:t>
-      </w:r>
-      <w:proofErr w:type="gramEnd"/>
+        <w:t>Actual Result:</w:t>
+      </w:r>
       <w:r>
         <w:rPr>
           <w:rFonts w:ascii="Times New Roman" w:eastAsia="Times New Roman" w:hAnsi="Times New Roman" w:cs="Times New Roman"/>
@@ -1313,18 +1131,8 @@
           <w:b/>
           <w:bCs/>
         </w:rPr>
-        <w:t>Severity/Priority</w:t>
-      </w:r>
-      <w:proofErr w:type="gramStart"/>
-      <w:r>
-        <w:rPr>
-          <w:rFonts w:ascii="Times New Roman" w:eastAsia="Times New Roman" w:hAnsi="Times New Roman" w:cs="Times New Roman"/>
-          <w:b/>
-          <w:bCs/>
-        </w:rPr>
-        <w:t>:</w:t>
-      </w:r>
-      <w:proofErr w:type="gramEnd"/>
+        <w:t>Severity/Priority:</w:t>
+      </w:r>
       <w:r>
         <w:rPr>
           <w:rFonts w:ascii="Times New Roman" w:eastAsia="Times New Roman" w:hAnsi="Times New Roman" w:cs="Times New Roman"/>
@@ -1489,18 +1297,8 @@
           <w:b/>
           <w:bCs/>
         </w:rPr>
-        <w:t>Expected Result</w:t>
-      </w:r>
-      <w:proofErr w:type="gramStart"/>
-      <w:r>
-        <w:rPr>
-          <w:rFonts w:ascii="Times New Roman" w:eastAsia="Times New Roman" w:hAnsi="Times New Roman" w:cs="Times New Roman"/>
-          <w:b/>
-          <w:bCs/>
-        </w:rPr>
-        <w:t>:</w:t>
-      </w:r>
-      <w:proofErr w:type="gramEnd"/>
+        <w:t>Expected Result:</w:t>
+      </w:r>
       <w:r>
         <w:rPr>
           <w:rFonts w:ascii="Times New Roman" w:eastAsia="Times New Roman" w:hAnsi="Times New Roman" w:cs="Times New Roman"/>
@@ -1546,18 +1344,8 @@
           <w:b/>
           <w:bCs/>
         </w:rPr>
-        <w:t>Actual Result</w:t>
-      </w:r>
-      <w:proofErr w:type="gramStart"/>
-      <w:r>
-        <w:rPr>
-          <w:rFonts w:ascii="Times New Roman" w:eastAsia="Times New Roman" w:hAnsi="Times New Roman" w:cs="Times New Roman"/>
-          <w:b/>
-          <w:bCs/>
-        </w:rPr>
-        <w:t>:</w:t>
-      </w:r>
-      <w:proofErr w:type="gramEnd"/>
+        <w:t>Actual Result:</w:t>
+      </w:r>
       <w:r>
         <w:rPr>
           <w:rFonts w:ascii="Times New Roman" w:eastAsia="Times New Roman" w:hAnsi="Times New Roman" w:cs="Times New Roman"/>
@@ -1591,18 +1379,8 @@
           <w:b/>
           <w:bCs/>
         </w:rPr>
-        <w:t>Severity/Priority</w:t>
-      </w:r>
-      <w:proofErr w:type="gramStart"/>
-      <w:r>
-        <w:rPr>
-          <w:rFonts w:ascii="Times New Roman" w:eastAsia="Times New Roman" w:hAnsi="Times New Roman" w:cs="Times New Roman"/>
-          <w:b/>
-          <w:bCs/>
-        </w:rPr>
-        <w:t>:</w:t>
-      </w:r>
-      <w:proofErr w:type="gramEnd"/>
+        <w:t>Severity/Priority:</w:t>
+      </w:r>
       <w:r>
         <w:rPr>
           <w:rFonts w:ascii="Times New Roman" w:eastAsia="Times New Roman" w:hAnsi="Times New Roman" w:cs="Times New Roman"/>
@@ -1773,16 +1551,8 @@
         <w:rPr>
           <w:rFonts w:ascii="Times New Roman" w:eastAsia="Times New Roman" w:hAnsi="Times New Roman" w:cs="Times New Roman"/>
         </w:rPr>
-        <w:t xml:space="preserve">Navigate to </w:t>
-      </w:r>
-      <w:proofErr w:type="gramStart"/>
-      <w:r>
-        <w:rPr>
-          <w:rFonts w:ascii="Times New Roman" w:eastAsia="Times New Roman" w:hAnsi="Times New Roman" w:cs="Times New Roman"/>
-        </w:rPr>
-        <w:t>said</w:t>
-      </w:r>
-      <w:proofErr w:type="gramEnd"/>
+        <w:t>Navigate to said</w:t>
+      </w:r>
       <w:r>
         <w:rPr>
           <w:rFonts w:ascii="Times New Roman" w:eastAsia="Times New Roman" w:hAnsi="Times New Roman" w:cs="Times New Roman"/>
@@ -1803,18 +1573,8 @@
           <w:b/>
           <w:bCs/>
         </w:rPr>
-        <w:t>Expected Result</w:t>
-      </w:r>
-      <w:proofErr w:type="gramStart"/>
-      <w:r>
-        <w:rPr>
-          <w:rFonts w:ascii="Times New Roman" w:eastAsia="Times New Roman" w:hAnsi="Times New Roman" w:cs="Times New Roman"/>
-          <w:b/>
-          <w:bCs/>
-        </w:rPr>
-        <w:t>:</w:t>
-      </w:r>
-      <w:proofErr w:type="gramEnd"/>
+        <w:t>Expected Result:</w:t>
+      </w:r>
       <w:r>
         <w:rPr>
           <w:rFonts w:ascii="Times New Roman" w:eastAsia="Times New Roman" w:hAnsi="Times New Roman" w:cs="Times New Roman"/>
@@ -1848,18 +1608,8 @@
           <w:b/>
           <w:bCs/>
         </w:rPr>
-        <w:t>Actual Result</w:t>
-      </w:r>
-      <w:proofErr w:type="gramStart"/>
-      <w:r>
-        <w:rPr>
-          <w:rFonts w:ascii="Times New Roman" w:eastAsia="Times New Roman" w:hAnsi="Times New Roman" w:cs="Times New Roman"/>
-          <w:b/>
-          <w:bCs/>
-        </w:rPr>
-        <w:t>:</w:t>
-      </w:r>
-      <w:proofErr w:type="gramEnd"/>
+        <w:t>Actual Result:</w:t>
+      </w:r>
       <w:r>
         <w:rPr>
           <w:rFonts w:ascii="Times New Roman" w:eastAsia="Times New Roman" w:hAnsi="Times New Roman" w:cs="Times New Roman"/>
@@ -1893,18 +1643,8 @@
           <w:b/>
           <w:bCs/>
         </w:rPr>
-        <w:t>Severity/Priority</w:t>
-      </w:r>
-      <w:proofErr w:type="gramStart"/>
-      <w:r>
-        <w:rPr>
-          <w:rFonts w:ascii="Times New Roman" w:eastAsia="Times New Roman" w:hAnsi="Times New Roman" w:cs="Times New Roman"/>
-          <w:b/>
-          <w:bCs/>
-        </w:rPr>
-        <w:t>:</w:t>
-      </w:r>
-      <w:proofErr w:type="gramEnd"/>
+        <w:t>Severity/Priority:</w:t>
+      </w:r>
       <w:r>
         <w:rPr>
           <w:rFonts w:ascii="Times New Roman" w:eastAsia="Times New Roman" w:hAnsi="Times New Roman" w:cs="Times New Roman"/>
@@ -2098,18 +1838,8 @@
           <w:b/>
           <w:bCs/>
         </w:rPr>
-        <w:t>Expected Result</w:t>
-      </w:r>
-      <w:proofErr w:type="gramStart"/>
-      <w:r>
-        <w:rPr>
-          <w:rFonts w:ascii="Times New Roman" w:eastAsia="Times New Roman" w:hAnsi="Times New Roman" w:cs="Times New Roman"/>
-          <w:b/>
-          <w:bCs/>
-        </w:rPr>
-        <w:t>:</w:t>
-      </w:r>
-      <w:proofErr w:type="gramEnd"/>
+        <w:t>Expected Result:</w:t>
+      </w:r>
       <w:r>
         <w:rPr>
           <w:rFonts w:ascii="Times New Roman" w:eastAsia="Times New Roman" w:hAnsi="Times New Roman" w:cs="Times New Roman"/>
@@ -2143,18 +1873,8 @@
           <w:b/>
           <w:bCs/>
         </w:rPr>
-        <w:t>Actual Result</w:t>
-      </w:r>
-      <w:proofErr w:type="gramStart"/>
-      <w:r>
-        <w:rPr>
-          <w:rFonts w:ascii="Times New Roman" w:eastAsia="Times New Roman" w:hAnsi="Times New Roman" w:cs="Times New Roman"/>
-          <w:b/>
-          <w:bCs/>
-        </w:rPr>
-        <w:t>:</w:t>
-      </w:r>
-      <w:proofErr w:type="gramEnd"/>
+        <w:t>Actual Result:</w:t>
+      </w:r>
       <w:r>
         <w:rPr>
           <w:rFonts w:ascii="Times New Roman" w:eastAsia="Times New Roman" w:hAnsi="Times New Roman" w:cs="Times New Roman"/>
@@ -2176,18 +1896,8 @@
           <w:b/>
           <w:bCs/>
         </w:rPr>
-        <w:t>Severity/Priority</w:t>
-      </w:r>
-      <w:proofErr w:type="gramStart"/>
-      <w:r>
-        <w:rPr>
-          <w:rFonts w:ascii="Times New Roman" w:eastAsia="Times New Roman" w:hAnsi="Times New Roman" w:cs="Times New Roman"/>
-          <w:b/>
-          <w:bCs/>
-        </w:rPr>
-        <w:t>:</w:t>
-      </w:r>
-      <w:proofErr w:type="gramEnd"/>
+        <w:t>Severity/Priority:</w:t>
+      </w:r>
       <w:r>
         <w:rPr>
           <w:rFonts w:ascii="Times New Roman" w:eastAsia="Times New Roman" w:hAnsi="Times New Roman" w:cs="Times New Roman"/>
@@ -2335,18 +2045,8 @@
           <w:b/>
           <w:bCs/>
         </w:rPr>
-        <w:t>Expected Result</w:t>
-      </w:r>
-      <w:proofErr w:type="gramStart"/>
-      <w:r>
-        <w:rPr>
-          <w:rFonts w:ascii="Times New Roman" w:eastAsia="Times New Roman" w:hAnsi="Times New Roman" w:cs="Times New Roman"/>
-          <w:b/>
-          <w:bCs/>
-        </w:rPr>
-        <w:t>:</w:t>
-      </w:r>
-      <w:proofErr w:type="gramEnd"/>
+        <w:t>Expected Result:</w:t>
+      </w:r>
       <w:r>
         <w:rPr>
           <w:rFonts w:ascii="Times New Roman" w:eastAsia="Times New Roman" w:hAnsi="Times New Roman" w:cs="Times New Roman"/>
@@ -2368,18 +2068,8 @@
           <w:b/>
           <w:bCs/>
         </w:rPr>
-        <w:t>Actual Result</w:t>
-      </w:r>
-      <w:proofErr w:type="gramStart"/>
-      <w:r>
-        <w:rPr>
-          <w:rFonts w:ascii="Times New Roman" w:eastAsia="Times New Roman" w:hAnsi="Times New Roman" w:cs="Times New Roman"/>
-          <w:b/>
-          <w:bCs/>
-        </w:rPr>
-        <w:t>:</w:t>
-      </w:r>
-      <w:proofErr w:type="gramEnd"/>
+        <w:t>Actual Result:</w:t>
+      </w:r>
       <w:r>
         <w:rPr>
           <w:rFonts w:ascii="Times New Roman" w:eastAsia="Times New Roman" w:hAnsi="Times New Roman" w:cs="Times New Roman"/>
@@ -2401,18 +2091,8 @@
           <w:b/>
           <w:bCs/>
         </w:rPr>
-        <w:t>Severity/Priority</w:t>
-      </w:r>
-      <w:proofErr w:type="gramStart"/>
-      <w:r>
-        <w:rPr>
-          <w:rFonts w:ascii="Times New Roman" w:eastAsia="Times New Roman" w:hAnsi="Times New Roman" w:cs="Times New Roman"/>
-          <w:b/>
-          <w:bCs/>
-        </w:rPr>
-        <w:t>:</w:t>
-      </w:r>
-      <w:proofErr w:type="gramEnd"/>
+        <w:t>Severity/Priority:</w:t>
+      </w:r>
       <w:r>
         <w:rPr>
           <w:rFonts w:ascii="Times New Roman" w:eastAsia="Times New Roman" w:hAnsi="Times New Roman" w:cs="Times New Roman"/>
@@ -2599,18 +2279,8 @@
           <w:b/>
           <w:bCs/>
         </w:rPr>
-        <w:t>Expected Result</w:t>
-      </w:r>
-      <w:proofErr w:type="gramStart"/>
-      <w:r>
-        <w:rPr>
-          <w:rFonts w:ascii="Times New Roman" w:eastAsia="Times New Roman" w:hAnsi="Times New Roman" w:cs="Times New Roman"/>
-          <w:b/>
-          <w:bCs/>
-        </w:rPr>
-        <w:t>:</w:t>
-      </w:r>
-      <w:proofErr w:type="gramEnd"/>
+        <w:t>Expected Result:</w:t>
+      </w:r>
       <w:r>
         <w:rPr>
           <w:rFonts w:ascii="Times New Roman" w:eastAsia="Times New Roman" w:hAnsi="Times New Roman" w:cs="Times New Roman"/>
@@ -2632,18 +2302,8 @@
           <w:b/>
           <w:bCs/>
         </w:rPr>
-        <w:t>Actual Result</w:t>
-      </w:r>
-      <w:proofErr w:type="gramStart"/>
-      <w:r>
-        <w:rPr>
-          <w:rFonts w:ascii="Times New Roman" w:eastAsia="Times New Roman" w:hAnsi="Times New Roman" w:cs="Times New Roman"/>
-          <w:b/>
-          <w:bCs/>
-        </w:rPr>
-        <w:t>:</w:t>
-      </w:r>
-      <w:proofErr w:type="gramEnd"/>
+        <w:t>Actual Result:</w:t>
+      </w:r>
       <w:r>
         <w:rPr>
           <w:rFonts w:ascii="Times New Roman" w:eastAsia="Times New Roman" w:hAnsi="Times New Roman" w:cs="Times New Roman"/>
@@ -2665,18 +2325,8 @@
           <w:b/>
           <w:bCs/>
         </w:rPr>
-        <w:t>Severity/Priority</w:t>
-      </w:r>
-      <w:proofErr w:type="gramStart"/>
-      <w:r>
-        <w:rPr>
-          <w:rFonts w:ascii="Times New Roman" w:eastAsia="Times New Roman" w:hAnsi="Times New Roman" w:cs="Times New Roman"/>
-          <w:b/>
-          <w:bCs/>
-        </w:rPr>
-        <w:t>:</w:t>
-      </w:r>
-      <w:proofErr w:type="gramEnd"/>
+        <w:t>Severity/Priority:</w:t>
+      </w:r>
       <w:r>
         <w:rPr>
           <w:rFonts w:ascii="Times New Roman" w:eastAsia="Times New Roman" w:hAnsi="Times New Roman" w:cs="Times New Roman"/>
@@ -2837,48 +2487,24 @@
         <w:rPr>
           <w:rFonts w:ascii="Times New Roman" w:eastAsia="Times New Roman" w:hAnsi="Times New Roman" w:cs="Times New Roman"/>
         </w:rPr>
-        <w:t xml:space="preserve"> "Melon Bike," "OWASP Juice Shop Card </w:t>
-      </w:r>
-      <w:proofErr w:type="gramStart"/>
-      <w:r>
-        <w:rPr>
-          <w:rFonts w:ascii="Times New Roman" w:eastAsia="Times New Roman" w:hAnsi="Times New Roman" w:cs="Times New Roman"/>
-        </w:rPr>
-        <w:t>Non</w:t>
-      </w:r>
-      <w:proofErr w:type="gramEnd"/>
-      <w:r>
-        <w:rPr>
-          <w:rFonts w:ascii="Times New Roman" w:eastAsia="Times New Roman" w:hAnsi="Times New Roman" w:cs="Times New Roman"/>
-        </w:rPr>
-        <w:t xml:space="preserve"> Foil," and "OWASP Juice Shop Lego Tower."</w:t>
-      </w:r>
-    </w:p>
-    <w:p>
-      <w:pPr>
-        <w:spacing w:before="100" w:beforeAutospacing="1" w:after="100" w:afterAutospacing="1" w:line="240" w:lineRule="auto"/>
-        <w:rPr>
-          <w:rFonts w:ascii="Times New Roman" w:eastAsia="Times New Roman" w:hAnsi="Times New Roman" w:cs="Times New Roman"/>
-        </w:rPr>
-      </w:pPr>
-      <w:r>
-        <w:rPr>
-          <w:rFonts w:ascii="Times New Roman" w:eastAsia="Times New Roman" w:hAnsi="Times New Roman" w:cs="Times New Roman"/>
-          <w:b/>
-          <w:bCs/>
-        </w:rPr>
-        <w:t>Expected Result</w:t>
-      </w:r>
-      <w:proofErr w:type="gramStart"/>
-      <w:r>
-        <w:rPr>
-          <w:rFonts w:ascii="Times New Roman" w:eastAsia="Times New Roman" w:hAnsi="Times New Roman" w:cs="Times New Roman"/>
-          <w:b/>
-          <w:bCs/>
-        </w:rPr>
-        <w:t>:</w:t>
-      </w:r>
-      <w:proofErr w:type="gramEnd"/>
+        <w:t xml:space="preserve"> "Melon Bike," "OWASP Juice Shop Card Non Foil," and "OWASP Juice Shop Lego Tower."</w:t>
+      </w:r>
+    </w:p>
+    <w:p>
+      <w:pPr>
+        <w:spacing w:before="100" w:beforeAutospacing="1" w:after="100" w:afterAutospacing="1" w:line="240" w:lineRule="auto"/>
+        <w:rPr>
+          <w:rFonts w:ascii="Times New Roman" w:eastAsia="Times New Roman" w:hAnsi="Times New Roman" w:cs="Times New Roman"/>
+        </w:rPr>
+      </w:pPr>
+      <w:r>
+        <w:rPr>
+          <w:rFonts w:ascii="Times New Roman" w:eastAsia="Times New Roman" w:hAnsi="Times New Roman" w:cs="Times New Roman"/>
+          <w:b/>
+          <w:bCs/>
+        </w:rPr>
+        <w:t>Expected Result:</w:t>
+      </w:r>
       <w:r>
         <w:rPr>
           <w:rFonts w:ascii="Times New Roman" w:eastAsia="Times New Roman" w:hAnsi="Times New Roman" w:cs="Times New Roman"/>
@@ -2924,18 +2550,8 @@
           <w:b/>
           <w:bCs/>
         </w:rPr>
-        <w:t>Actual Result</w:t>
-      </w:r>
-      <w:proofErr w:type="gramStart"/>
-      <w:r>
-        <w:rPr>
-          <w:rFonts w:ascii="Times New Roman" w:eastAsia="Times New Roman" w:hAnsi="Times New Roman" w:cs="Times New Roman"/>
-          <w:b/>
-          <w:bCs/>
-        </w:rPr>
-        <w:t>:</w:t>
-      </w:r>
-      <w:proofErr w:type="gramEnd"/>
+        <w:t>Actual Result:</w:t>
+      </w:r>
       <w:r>
         <w:rPr>
           <w:rFonts w:ascii="Times New Roman" w:eastAsia="Times New Roman" w:hAnsi="Times New Roman" w:cs="Times New Roman"/>
@@ -2953,48 +2569,24 @@
         <w:rPr>
           <w:rFonts w:ascii="Times New Roman" w:eastAsia="Times New Roman" w:hAnsi="Times New Roman" w:cs="Times New Roman"/>
         </w:rPr>
-        <w:t xml:space="preserve">"Melon Bike," "OWASP Juice Shop Card </w:t>
-      </w:r>
-      <w:proofErr w:type="gramStart"/>
-      <w:r>
-        <w:rPr>
-          <w:rFonts w:ascii="Times New Roman" w:eastAsia="Times New Roman" w:hAnsi="Times New Roman" w:cs="Times New Roman"/>
-        </w:rPr>
-        <w:t>Non</w:t>
-      </w:r>
-      <w:proofErr w:type="gramEnd"/>
-      <w:r>
-        <w:rPr>
-          <w:rFonts w:ascii="Times New Roman" w:eastAsia="Times New Roman" w:hAnsi="Times New Roman" w:cs="Times New Roman"/>
-        </w:rPr>
-        <w:t xml:space="preserve"> Foil," and "OWASP Juice Shop Lego Tower."</w:t>
-      </w:r>
-    </w:p>
-    <w:p>
-      <w:pPr>
-        <w:spacing w:before="100" w:beforeAutospacing="1" w:after="100" w:afterAutospacing="1" w:line="240" w:lineRule="auto"/>
-        <w:rPr>
-          <w:rFonts w:ascii="Times New Roman" w:eastAsia="Times New Roman" w:hAnsi="Times New Roman" w:cs="Times New Roman"/>
-        </w:rPr>
-      </w:pPr>
-      <w:r>
-        <w:rPr>
-          <w:rFonts w:ascii="Times New Roman" w:eastAsia="Times New Roman" w:hAnsi="Times New Roman" w:cs="Times New Roman"/>
-          <w:b/>
-          <w:bCs/>
-        </w:rPr>
-        <w:t>Severity/Priority</w:t>
-      </w:r>
-      <w:proofErr w:type="gramStart"/>
-      <w:r>
-        <w:rPr>
-          <w:rFonts w:ascii="Times New Roman" w:eastAsia="Times New Roman" w:hAnsi="Times New Roman" w:cs="Times New Roman"/>
-          <w:b/>
-          <w:bCs/>
-        </w:rPr>
-        <w:t>:</w:t>
-      </w:r>
-      <w:proofErr w:type="gramEnd"/>
+        <w:t>"Melon Bike," "OWASP Juice Shop Card Non Foil," and "OWASP Juice Shop Lego Tower."</w:t>
+      </w:r>
+    </w:p>
+    <w:p>
+      <w:pPr>
+        <w:spacing w:before="100" w:beforeAutospacing="1" w:after="100" w:afterAutospacing="1" w:line="240" w:lineRule="auto"/>
+        <w:rPr>
+          <w:rFonts w:ascii="Times New Roman" w:eastAsia="Times New Roman" w:hAnsi="Times New Roman" w:cs="Times New Roman"/>
+        </w:rPr>
+      </w:pPr>
+      <w:r>
+        <w:rPr>
+          <w:rFonts w:ascii="Times New Roman" w:eastAsia="Times New Roman" w:hAnsi="Times New Roman" w:cs="Times New Roman"/>
+          <w:b/>
+          <w:bCs/>
+        </w:rPr>
+        <w:t>Severity/Priority:</w:t>
+      </w:r>
       <w:r>
         <w:rPr>
           <w:rFonts w:ascii="Times New Roman" w:eastAsia="Times New Roman" w:hAnsi="Times New Roman" w:cs="Times New Roman"/>
@@ -3185,18 +2777,8 @@
           <w:b/>
           <w:bCs/>
         </w:rPr>
-        <w:t>Expected Result</w:t>
-      </w:r>
-      <w:proofErr w:type="gramStart"/>
-      <w:r>
-        <w:rPr>
-          <w:rFonts w:ascii="Times New Roman" w:eastAsia="Times New Roman" w:hAnsi="Times New Roman" w:cs="Times New Roman"/>
-          <w:b/>
-          <w:bCs/>
-        </w:rPr>
-        <w:t>:</w:t>
-      </w:r>
-      <w:proofErr w:type="gramEnd"/>
+        <w:t>Expected Result:</w:t>
+      </w:r>
       <w:r>
         <w:rPr>
           <w:rFonts w:ascii="Times New Roman" w:eastAsia="Times New Roman" w:hAnsi="Times New Roman" w:cs="Times New Roman"/>
@@ -3218,18 +2800,8 @@
           <w:b/>
           <w:bCs/>
         </w:rPr>
-        <w:t>Actual Result</w:t>
-      </w:r>
-      <w:proofErr w:type="gramStart"/>
-      <w:r>
-        <w:rPr>
-          <w:rFonts w:ascii="Times New Roman" w:eastAsia="Times New Roman" w:hAnsi="Times New Roman" w:cs="Times New Roman"/>
-          <w:b/>
-          <w:bCs/>
-        </w:rPr>
-        <w:t>:</w:t>
-      </w:r>
-      <w:proofErr w:type="gramEnd"/>
+        <w:t>Actual Result:</w:t>
+      </w:r>
       <w:r>
         <w:rPr>
           <w:rFonts w:ascii="Times New Roman" w:eastAsia="Times New Roman" w:hAnsi="Times New Roman" w:cs="Times New Roman"/>
@@ -3251,18 +2823,8 @@
           <w:b/>
           <w:bCs/>
         </w:rPr>
-        <w:t>Severity/Priority</w:t>
-      </w:r>
-      <w:proofErr w:type="gramStart"/>
-      <w:r>
-        <w:rPr>
-          <w:rFonts w:ascii="Times New Roman" w:eastAsia="Times New Roman" w:hAnsi="Times New Roman" w:cs="Times New Roman"/>
-          <w:b/>
-          <w:bCs/>
-        </w:rPr>
-        <w:t>:</w:t>
-      </w:r>
-      <w:proofErr w:type="gramEnd"/>
+        <w:t>Severity/Priority:</w:t>
+      </w:r>
       <w:r>
         <w:rPr>
           <w:rFonts w:ascii="Times New Roman" w:eastAsia="Times New Roman" w:hAnsi="Times New Roman" w:cs="Times New Roman"/>
@@ -3296,25 +2858,7 @@
           <w:bCs/>
         </w:rPr>
         <w:lastRenderedPageBreak/>
-        <w:t xml:space="preserve">Bug ID: Empty Basket </w:t>
-      </w:r>
-      <w:proofErr w:type="gramStart"/>
-      <w:r>
-        <w:rPr>
-          <w:rFonts w:ascii="Times New Roman" w:eastAsia="Times New Roman" w:hAnsi="Times New Roman" w:cs="Times New Roman"/>
-          <w:b/>
-          <w:bCs/>
-        </w:rPr>
-        <w:t>Across</w:t>
-      </w:r>
-      <w:proofErr w:type="gramEnd"/>
-      <w:r>
-        <w:rPr>
-          <w:rFonts w:ascii="Times New Roman" w:eastAsia="Times New Roman" w:hAnsi="Times New Roman" w:cs="Times New Roman"/>
-          <w:b/>
-          <w:bCs/>
-        </w:rPr>
-        <w:t xml:space="preserve"> Multiple Tabs</w:t>
+        <w:t>Bug ID: Empty Basket Across Multiple Tabs</w:t>
       </w:r>
     </w:p>
     <w:p>
@@ -3412,21 +2956,7 @@
         <w:rPr>
           <w:rFonts w:ascii="Times New Roman" w:eastAsia="Times New Roman" w:hAnsi="Times New Roman" w:cs="Times New Roman"/>
         </w:rPr>
-        <w:t xml:space="preserve">Open main tab to </w:t>
-      </w:r>
-      <w:proofErr w:type="spellStart"/>
-      <w:r>
-        <w:rPr>
-          <w:rFonts w:ascii="Times New Roman" w:eastAsia="Times New Roman" w:hAnsi="Times New Roman" w:cs="Times New Roman"/>
-        </w:rPr>
-        <w:t>owasp</w:t>
-      </w:r>
-      <w:proofErr w:type="spellEnd"/>
-      <w:r>
-        <w:rPr>
-          <w:rFonts w:ascii="Times New Roman" w:eastAsia="Times New Roman" w:hAnsi="Times New Roman" w:cs="Times New Roman"/>
-        </w:rPr>
-        <w:t xml:space="preserve"> juice store home page.</w:t>
+        <w:t>Open main tab to owasp juice store home page.</w:t>
       </w:r>
     </w:p>
     <w:p>
@@ -3462,27 +2992,13 @@
         <w:rPr>
           <w:rFonts w:ascii="Times New Roman" w:eastAsia="Times New Roman" w:hAnsi="Times New Roman" w:cs="Times New Roman"/>
         </w:rPr>
-        <w:t xml:space="preserve">Open a second </w:t>
-      </w:r>
-      <w:proofErr w:type="gramStart"/>
-      <w:r>
-        <w:rPr>
-          <w:rFonts w:ascii="Times New Roman" w:eastAsia="Times New Roman" w:hAnsi="Times New Roman" w:cs="Times New Roman"/>
-        </w:rPr>
-        <w:t xml:space="preserve">tab </w:t>
-      </w:r>
-      <w:r>
-        <w:rPr>
-          <w:rFonts w:ascii="Times New Roman" w:eastAsia="Times New Roman" w:hAnsi="Times New Roman" w:cs="Times New Roman"/>
-        </w:rPr>
-        <w:t xml:space="preserve"> and</w:t>
-      </w:r>
-      <w:proofErr w:type="gramEnd"/>
-      <w:r>
-        <w:rPr>
-          <w:rFonts w:ascii="Times New Roman" w:eastAsia="Times New Roman" w:hAnsi="Times New Roman" w:cs="Times New Roman"/>
-        </w:rPr>
-        <w:t xml:space="preserve"> n</w:t>
+        <w:t xml:space="preserve">Open a second tab </w:t>
+      </w:r>
+      <w:r>
+        <w:rPr>
+          <w:rFonts w:ascii="Times New Roman" w:eastAsia="Times New Roman" w:hAnsi="Times New Roman" w:cs="Times New Roman"/>
+        </w:rPr>
+        <w:t xml:space="preserve"> and n</w:t>
       </w:r>
       <w:r>
         <w:rPr>
@@ -3504,18 +3020,8 @@
           <w:b/>
           <w:bCs/>
         </w:rPr>
-        <w:t>Expected Result</w:t>
-      </w:r>
-      <w:proofErr w:type="gramStart"/>
-      <w:r>
-        <w:rPr>
-          <w:rFonts w:ascii="Times New Roman" w:eastAsia="Times New Roman" w:hAnsi="Times New Roman" w:cs="Times New Roman"/>
-          <w:b/>
-          <w:bCs/>
-        </w:rPr>
-        <w:t>:</w:t>
-      </w:r>
-      <w:proofErr w:type="gramEnd"/>
+        <w:t>Expected Result:</w:t>
+      </w:r>
       <w:r>
         <w:rPr>
           <w:rFonts w:ascii="Times New Roman" w:eastAsia="Times New Roman" w:hAnsi="Times New Roman" w:cs="Times New Roman"/>
@@ -3537,18 +3043,8 @@
           <w:b/>
           <w:bCs/>
         </w:rPr>
-        <w:t>Actual Result</w:t>
-      </w:r>
-      <w:proofErr w:type="gramStart"/>
-      <w:r>
-        <w:rPr>
-          <w:rFonts w:ascii="Times New Roman" w:eastAsia="Times New Roman" w:hAnsi="Times New Roman" w:cs="Times New Roman"/>
-          <w:b/>
-          <w:bCs/>
-        </w:rPr>
-        <w:t>:</w:t>
-      </w:r>
-      <w:proofErr w:type="gramEnd"/>
+        <w:t>Actual Result:</w:t>
+      </w:r>
       <w:r>
         <w:rPr>
           <w:rFonts w:ascii="Times New Roman" w:eastAsia="Times New Roman" w:hAnsi="Times New Roman" w:cs="Times New Roman"/>
@@ -3570,18 +3066,8 @@
           <w:b/>
           <w:bCs/>
         </w:rPr>
-        <w:t>Severity/Priority</w:t>
-      </w:r>
-      <w:proofErr w:type="gramStart"/>
-      <w:r>
-        <w:rPr>
-          <w:rFonts w:ascii="Times New Roman" w:eastAsia="Times New Roman" w:hAnsi="Times New Roman" w:cs="Times New Roman"/>
-          <w:b/>
-          <w:bCs/>
-        </w:rPr>
-        <w:t>:</w:t>
-      </w:r>
-      <w:proofErr w:type="gramEnd"/>
+        <w:t>Severity/Priority:</w:t>
+      </w:r>
       <w:r>
         <w:rPr>
           <w:rFonts w:ascii="Times New Roman" w:eastAsia="Times New Roman" w:hAnsi="Times New Roman" w:cs="Times New Roman"/>
@@ -3752,18 +3238,8 @@
           <w:b/>
           <w:bCs/>
         </w:rPr>
-        <w:t>Expected Result</w:t>
-      </w:r>
-      <w:proofErr w:type="gramStart"/>
-      <w:r>
-        <w:rPr>
-          <w:rFonts w:ascii="Times New Roman" w:eastAsia="Times New Roman" w:hAnsi="Times New Roman" w:cs="Times New Roman"/>
-          <w:b/>
-          <w:bCs/>
-        </w:rPr>
-        <w:t>:</w:t>
-      </w:r>
-      <w:proofErr w:type="gramEnd"/>
+        <w:t>Expected Result:</w:t>
+      </w:r>
       <w:r>
         <w:rPr>
           <w:rFonts w:ascii="Times New Roman" w:eastAsia="Times New Roman" w:hAnsi="Times New Roman" w:cs="Times New Roman"/>
@@ -3785,18 +3261,8 @@
           <w:b/>
           <w:bCs/>
         </w:rPr>
-        <w:t>Actual Result</w:t>
-      </w:r>
-      <w:proofErr w:type="gramStart"/>
-      <w:r>
-        <w:rPr>
-          <w:rFonts w:ascii="Times New Roman" w:eastAsia="Times New Roman" w:hAnsi="Times New Roman" w:cs="Times New Roman"/>
-          <w:b/>
-          <w:bCs/>
-        </w:rPr>
-        <w:t>:</w:t>
-      </w:r>
-      <w:proofErr w:type="gramEnd"/>
+        <w:t>Actual Result:</w:t>
+      </w:r>
       <w:r>
         <w:rPr>
           <w:rFonts w:ascii="Times New Roman" w:eastAsia="Times New Roman" w:hAnsi="Times New Roman" w:cs="Times New Roman"/>
@@ -3842,18 +3308,8 @@
           <w:b/>
           <w:bCs/>
         </w:rPr>
-        <w:t>Severity/Priority</w:t>
-      </w:r>
-      <w:proofErr w:type="gramStart"/>
-      <w:r>
-        <w:rPr>
-          <w:rFonts w:ascii="Times New Roman" w:eastAsia="Times New Roman" w:hAnsi="Times New Roman" w:cs="Times New Roman"/>
-          <w:b/>
-          <w:bCs/>
-        </w:rPr>
-        <w:t>:</w:t>
-      </w:r>
-      <w:proofErr w:type="gramEnd"/>
+        <w:t>Severity/Priority:</w:t>
+      </w:r>
       <w:r>
         <w:rPr>
           <w:rFonts w:ascii="Times New Roman" w:eastAsia="Times New Roman" w:hAnsi="Times New Roman" w:cs="Times New Roman"/>
@@ -4073,18 +3529,8 @@
           <w:b/>
           <w:bCs/>
         </w:rPr>
-        <w:t>Expected Result</w:t>
-      </w:r>
-      <w:proofErr w:type="gramStart"/>
-      <w:r>
-        <w:rPr>
-          <w:rFonts w:ascii="Times New Roman" w:eastAsia="Times New Roman" w:hAnsi="Times New Roman" w:cs="Times New Roman"/>
-          <w:b/>
-          <w:bCs/>
-        </w:rPr>
-        <w:t>:</w:t>
-      </w:r>
-      <w:proofErr w:type="gramEnd"/>
+        <w:t>Expected Result:</w:t>
+      </w:r>
       <w:r>
         <w:rPr>
           <w:rFonts w:ascii="Times New Roman" w:eastAsia="Times New Roman" w:hAnsi="Times New Roman" w:cs="Times New Roman"/>
@@ -4118,18 +3564,8 @@
           <w:b/>
           <w:bCs/>
         </w:rPr>
-        <w:t>Actual Result</w:t>
-      </w:r>
-      <w:proofErr w:type="gramStart"/>
-      <w:r>
-        <w:rPr>
-          <w:rFonts w:ascii="Times New Roman" w:eastAsia="Times New Roman" w:hAnsi="Times New Roman" w:cs="Times New Roman"/>
-          <w:b/>
-          <w:bCs/>
-        </w:rPr>
-        <w:t>:</w:t>
-      </w:r>
-      <w:proofErr w:type="gramEnd"/>
+        <w:t>Actual Result:</w:t>
+      </w:r>
       <w:r>
         <w:rPr>
           <w:rFonts w:ascii="Times New Roman" w:eastAsia="Times New Roman" w:hAnsi="Times New Roman" w:cs="Times New Roman"/>
@@ -4151,18 +3587,8 @@
           <w:b/>
           <w:bCs/>
         </w:rPr>
-        <w:t>Severity/Priority</w:t>
-      </w:r>
-      <w:proofErr w:type="gramStart"/>
-      <w:r>
-        <w:rPr>
-          <w:rFonts w:ascii="Times New Roman" w:eastAsia="Times New Roman" w:hAnsi="Times New Roman" w:cs="Times New Roman"/>
-          <w:b/>
-          <w:bCs/>
-        </w:rPr>
-        <w:t>:</w:t>
-      </w:r>
-      <w:proofErr w:type="gramEnd"/>
+        <w:t>Severity/Priority:</w:t>
+      </w:r>
       <w:r>
         <w:rPr>
           <w:rFonts w:ascii="Times New Roman" w:eastAsia="Times New Roman" w:hAnsi="Times New Roman" w:cs="Times New Roman"/>
@@ -4368,18 +3794,8 @@
           <w:b/>
           <w:bCs/>
         </w:rPr>
-        <w:t>Expected Result</w:t>
-      </w:r>
-      <w:proofErr w:type="gramStart"/>
-      <w:r>
-        <w:rPr>
-          <w:rFonts w:ascii="Times New Roman" w:eastAsia="Times New Roman" w:hAnsi="Times New Roman" w:cs="Times New Roman"/>
-          <w:b/>
-          <w:bCs/>
-        </w:rPr>
-        <w:t>:</w:t>
-      </w:r>
-      <w:proofErr w:type="gramEnd"/>
+        <w:t>Expected Result:</w:t>
+      </w:r>
       <w:r>
         <w:rPr>
           <w:rFonts w:ascii="Times New Roman" w:eastAsia="Times New Roman" w:hAnsi="Times New Roman" w:cs="Times New Roman"/>
@@ -4413,18 +3829,8 @@
           <w:b/>
           <w:bCs/>
         </w:rPr>
-        <w:t>Actual Result</w:t>
-      </w:r>
-      <w:proofErr w:type="gramStart"/>
-      <w:r>
-        <w:rPr>
-          <w:rFonts w:ascii="Times New Roman" w:eastAsia="Times New Roman" w:hAnsi="Times New Roman" w:cs="Times New Roman"/>
-          <w:b/>
-          <w:bCs/>
-        </w:rPr>
-        <w:t>:</w:t>
-      </w:r>
-      <w:proofErr w:type="gramEnd"/>
+        <w:t>Actual Result:</w:t>
+      </w:r>
       <w:r>
         <w:rPr>
           <w:rFonts w:ascii="Times New Roman" w:eastAsia="Times New Roman" w:hAnsi="Times New Roman" w:cs="Times New Roman"/>
@@ -4446,18 +3852,8 @@
           <w:b/>
           <w:bCs/>
         </w:rPr>
-        <w:t>Severity/Priority</w:t>
-      </w:r>
-      <w:proofErr w:type="gramStart"/>
-      <w:r>
-        <w:rPr>
-          <w:rFonts w:ascii="Times New Roman" w:eastAsia="Times New Roman" w:hAnsi="Times New Roman" w:cs="Times New Roman"/>
-          <w:b/>
-          <w:bCs/>
-        </w:rPr>
-        <w:t>:</w:t>
-      </w:r>
-      <w:proofErr w:type="gramEnd"/>
+        <w:t>Severity/Priority:</w:t>
+      </w:r>
       <w:r>
         <w:rPr>
           <w:rFonts w:ascii="Times New Roman" w:eastAsia="Times New Roman" w:hAnsi="Times New Roman" w:cs="Times New Roman"/>
@@ -4675,18 +4071,8 @@
           <w:b/>
           <w:bCs/>
         </w:rPr>
-        <w:t>Expected Result</w:t>
-      </w:r>
-      <w:proofErr w:type="gramStart"/>
-      <w:r>
-        <w:rPr>
-          <w:rFonts w:ascii="Times New Roman" w:eastAsia="Times New Roman" w:hAnsi="Times New Roman" w:cs="Times New Roman"/>
-          <w:b/>
-          <w:bCs/>
-        </w:rPr>
-        <w:t>:</w:t>
-      </w:r>
-      <w:proofErr w:type="gramEnd"/>
+        <w:t>Expected Result:</w:t>
+      </w:r>
       <w:r>
         <w:rPr>
           <w:rFonts w:ascii="Times New Roman" w:eastAsia="Times New Roman" w:hAnsi="Times New Roman" w:cs="Times New Roman"/>
@@ -4708,18 +4094,8 @@
           <w:b/>
           <w:bCs/>
         </w:rPr>
-        <w:t>Actual Result</w:t>
-      </w:r>
-      <w:proofErr w:type="gramStart"/>
-      <w:r>
-        <w:rPr>
-          <w:rFonts w:ascii="Times New Roman" w:eastAsia="Times New Roman" w:hAnsi="Times New Roman" w:cs="Times New Roman"/>
-          <w:b/>
-          <w:bCs/>
-        </w:rPr>
-        <w:t>:</w:t>
-      </w:r>
-      <w:proofErr w:type="gramEnd"/>
+        <w:t>Actual Result:</w:t>
+      </w:r>
       <w:r>
         <w:rPr>
           <w:rFonts w:ascii="Times New Roman" w:eastAsia="Times New Roman" w:hAnsi="Times New Roman" w:cs="Times New Roman"/>
@@ -4741,18 +4117,8 @@
           <w:b/>
           <w:bCs/>
         </w:rPr>
-        <w:t>Severity/Priority</w:t>
-      </w:r>
-      <w:proofErr w:type="gramStart"/>
-      <w:r>
-        <w:rPr>
-          <w:rFonts w:ascii="Times New Roman" w:eastAsia="Times New Roman" w:hAnsi="Times New Roman" w:cs="Times New Roman"/>
-          <w:b/>
-          <w:bCs/>
-        </w:rPr>
-        <w:t>:</w:t>
-      </w:r>
-      <w:proofErr w:type="gramEnd"/>
+        <w:t>Severity/Priority:</w:t>
+      </w:r>
       <w:r>
         <w:rPr>
           <w:rFonts w:ascii="Times New Roman" w:eastAsia="Times New Roman" w:hAnsi="Times New Roman" w:cs="Times New Roman"/>
@@ -4917,18 +4283,8 @@
           <w:b/>
           <w:bCs/>
         </w:rPr>
-        <w:t>Expected Result</w:t>
-      </w:r>
-      <w:proofErr w:type="gramStart"/>
-      <w:r>
-        <w:rPr>
-          <w:rFonts w:ascii="Times New Roman" w:eastAsia="Times New Roman" w:hAnsi="Times New Roman" w:cs="Times New Roman"/>
-          <w:b/>
-          <w:bCs/>
-        </w:rPr>
-        <w:t>:</w:t>
-      </w:r>
-      <w:proofErr w:type="gramEnd"/>
+        <w:t>Expected Result:</w:t>
+      </w:r>
       <w:r>
         <w:rPr>
           <w:rFonts w:ascii="Times New Roman" w:eastAsia="Times New Roman" w:hAnsi="Times New Roman" w:cs="Times New Roman"/>
@@ -4950,18 +4306,8 @@
           <w:b/>
           <w:bCs/>
         </w:rPr>
-        <w:t>Actual Result</w:t>
-      </w:r>
-      <w:proofErr w:type="gramStart"/>
-      <w:r>
-        <w:rPr>
-          <w:rFonts w:ascii="Times New Roman" w:eastAsia="Times New Roman" w:hAnsi="Times New Roman" w:cs="Times New Roman"/>
-          <w:b/>
-          <w:bCs/>
-        </w:rPr>
-        <w:t>:</w:t>
-      </w:r>
-      <w:proofErr w:type="gramEnd"/>
+        <w:t>Actual Result:</w:t>
+      </w:r>
       <w:r>
         <w:rPr>
           <w:rFonts w:ascii="Times New Roman" w:eastAsia="Times New Roman" w:hAnsi="Times New Roman" w:cs="Times New Roman"/>
@@ -4983,18 +4329,8 @@
           <w:b/>
           <w:bCs/>
         </w:rPr>
-        <w:t>Severity/Priority</w:t>
-      </w:r>
-      <w:proofErr w:type="gramStart"/>
-      <w:r>
-        <w:rPr>
-          <w:rFonts w:ascii="Times New Roman" w:eastAsia="Times New Roman" w:hAnsi="Times New Roman" w:cs="Times New Roman"/>
-          <w:b/>
-          <w:bCs/>
-        </w:rPr>
-        <w:t>:</w:t>
-      </w:r>
-      <w:proofErr w:type="gramEnd"/>
+        <w:t>Severity/Priority:</w:t>
+      </w:r>
       <w:r>
         <w:rPr>
           <w:rFonts w:ascii="Times New Roman" w:eastAsia="Times New Roman" w:hAnsi="Times New Roman" w:cs="Times New Roman"/>
@@ -5059,18 +4395,8 @@
           <w:b/>
           <w:bCs/>
         </w:rPr>
-        <w:t xml:space="preserve">Apple Juice and </w:t>
-      </w:r>
-      <w:proofErr w:type="spellStart"/>
-      <w:r>
-        <w:rPr>
-          <w:rFonts w:ascii="Times New Roman" w:eastAsia="Times New Roman" w:hAnsi="Times New Roman" w:cs="Times New Roman"/>
-          <w:b/>
-          <w:bCs/>
-        </w:rPr>
-        <w:t>Pomace</w:t>
-      </w:r>
-      <w:proofErr w:type="spellEnd"/>
+        <w:t>Apple Juice and Pomace</w:t>
+      </w:r>
       <w:r>
         <w:rPr>
           <w:rFonts w:ascii="Times New Roman" w:eastAsia="Times New Roman" w:hAnsi="Times New Roman" w:cs="Times New Roman"/>
@@ -5183,21 +4509,7 @@
         <w:rPr>
           <w:rFonts w:ascii="Times New Roman" w:eastAsia="Times New Roman" w:hAnsi="Times New Roman" w:cs="Times New Roman"/>
         </w:rPr>
-        <w:t xml:space="preserve">Navigate to </w:t>
-      </w:r>
-      <w:proofErr w:type="spellStart"/>
-      <w:r>
-        <w:rPr>
-          <w:rFonts w:ascii="Times New Roman" w:eastAsia="Times New Roman" w:hAnsi="Times New Roman" w:cs="Times New Roman"/>
-        </w:rPr>
-        <w:t>owasp</w:t>
-      </w:r>
-      <w:proofErr w:type="spellEnd"/>
-      <w:r>
-        <w:rPr>
-          <w:rFonts w:ascii="Times New Roman" w:eastAsia="Times New Roman" w:hAnsi="Times New Roman" w:cs="Times New Roman"/>
-        </w:rPr>
-        <w:t xml:space="preserve"> juice store home page.</w:t>
+        <w:t>Navigate to owasp juice store home page.</w:t>
       </w:r>
     </w:p>
     <w:p>
@@ -5217,39 +4529,17 @@
         </w:rPr>
         <w:t xml:space="preserve">Inspect the </w:t>
       </w:r>
-      <w:proofErr w:type="spellStart"/>
-      <w:r>
-        <w:rPr>
-          <w:rFonts w:ascii="Times New Roman" w:eastAsia="Times New Roman" w:hAnsi="Times New Roman" w:cs="Times New Roman"/>
-        </w:rPr>
-        <w:t>the</w:t>
-      </w:r>
-      <w:proofErr w:type="spellEnd"/>
-      <w:r>
-        <w:rPr>
-          <w:rFonts w:ascii="Times New Roman" w:eastAsia="Times New Roman" w:hAnsi="Times New Roman" w:cs="Times New Roman"/>
-        </w:rPr>
-        <w:t xml:space="preserve"> "Apple Juice"</w:t>
-      </w:r>
-      <w:r>
-        <w:rPr>
-          <w:rFonts w:ascii="Times New Roman" w:eastAsia="Times New Roman" w:hAnsi="Times New Roman" w:cs="Times New Roman"/>
-        </w:rPr>
-        <w:t xml:space="preserve"> or "Apple </w:t>
-      </w:r>
-      <w:proofErr w:type="spellStart"/>
-      <w:r>
-        <w:rPr>
-          <w:rFonts w:ascii="Times New Roman" w:eastAsia="Times New Roman" w:hAnsi="Times New Roman" w:cs="Times New Roman"/>
-        </w:rPr>
-        <w:t>Pomace</w:t>
-      </w:r>
-      <w:proofErr w:type="spellEnd"/>
-      <w:r>
-        <w:rPr>
-          <w:rFonts w:ascii="Times New Roman" w:eastAsia="Times New Roman" w:hAnsi="Times New Roman" w:cs="Times New Roman"/>
-        </w:rPr>
-        <w:t>" products</w:t>
+      <w:r>
+        <w:rPr>
+          <w:rFonts w:ascii="Times New Roman" w:eastAsia="Times New Roman" w:hAnsi="Times New Roman" w:cs="Times New Roman"/>
+        </w:rPr>
+        <w:t>the "Apple Juice"</w:t>
+      </w:r>
+      <w:r>
+        <w:rPr>
+          <w:rFonts w:ascii="Times New Roman" w:eastAsia="Times New Roman" w:hAnsi="Times New Roman" w:cs="Times New Roman"/>
+        </w:rPr>
+        <w:t xml:space="preserve"> or "Apple Pomace" products</w:t>
       </w:r>
     </w:p>
     <w:p>
@@ -5297,48 +4587,24 @@
         <w:rPr>
           <w:rFonts w:ascii="Times New Roman" w:eastAsia="Times New Roman" w:hAnsi="Times New Roman" w:cs="Times New Roman"/>
         </w:rPr>
-        <w:t xml:space="preserve"> or "Apple </w:t>
-      </w:r>
-      <w:proofErr w:type="spellStart"/>
-      <w:r>
-        <w:rPr>
-          <w:rFonts w:ascii="Times New Roman" w:eastAsia="Times New Roman" w:hAnsi="Times New Roman" w:cs="Times New Roman"/>
-        </w:rPr>
-        <w:t>Pomace</w:t>
-      </w:r>
-      <w:proofErr w:type="spellEnd"/>
-      <w:r>
-        <w:rPr>
-          <w:rFonts w:ascii="Times New Roman" w:eastAsia="Times New Roman" w:hAnsi="Times New Roman" w:cs="Times New Roman"/>
-        </w:rPr>
-        <w:t>" products</w:t>
-      </w:r>
-    </w:p>
-    <w:p>
-      <w:pPr>
-        <w:spacing w:before="100" w:beforeAutospacing="1" w:after="100" w:afterAutospacing="1" w:line="240" w:lineRule="auto"/>
-        <w:rPr>
-          <w:rFonts w:ascii="Times New Roman" w:eastAsia="Times New Roman" w:hAnsi="Times New Roman" w:cs="Times New Roman"/>
-        </w:rPr>
-      </w:pPr>
-      <w:r>
-        <w:rPr>
-          <w:rFonts w:ascii="Times New Roman" w:eastAsia="Times New Roman" w:hAnsi="Times New Roman" w:cs="Times New Roman"/>
-          <w:b/>
-          <w:bCs/>
-        </w:rPr>
-        <w:t>Expected Result</w:t>
-      </w:r>
-      <w:proofErr w:type="gramStart"/>
-      <w:r>
-        <w:rPr>
-          <w:rFonts w:ascii="Times New Roman" w:eastAsia="Times New Roman" w:hAnsi="Times New Roman" w:cs="Times New Roman"/>
-          <w:b/>
-          <w:bCs/>
-        </w:rPr>
-        <w:t>:</w:t>
-      </w:r>
-      <w:proofErr w:type="gramEnd"/>
+        <w:t xml:space="preserve"> or "Apple Pomace" products</w:t>
+      </w:r>
+    </w:p>
+    <w:p>
+      <w:pPr>
+        <w:spacing w:before="100" w:beforeAutospacing="1" w:after="100" w:afterAutospacing="1" w:line="240" w:lineRule="auto"/>
+        <w:rPr>
+          <w:rFonts w:ascii="Times New Roman" w:eastAsia="Times New Roman" w:hAnsi="Times New Roman" w:cs="Times New Roman"/>
+        </w:rPr>
+      </w:pPr>
+      <w:r>
+        <w:rPr>
+          <w:rFonts w:ascii="Times New Roman" w:eastAsia="Times New Roman" w:hAnsi="Times New Roman" w:cs="Times New Roman"/>
+          <w:b/>
+          <w:bCs/>
+        </w:rPr>
+        <w:t>Expected Result:</w:t>
+      </w:r>
       <w:r>
         <w:rPr>
           <w:rFonts w:ascii="Times New Roman" w:eastAsia="Times New Roman" w:hAnsi="Times New Roman" w:cs="Times New Roman"/>
@@ -5372,18 +4638,8 @@
           <w:b/>
           <w:bCs/>
         </w:rPr>
-        <w:t>Actual Result</w:t>
-      </w:r>
-      <w:proofErr w:type="gramStart"/>
-      <w:r>
-        <w:rPr>
-          <w:rFonts w:ascii="Times New Roman" w:eastAsia="Times New Roman" w:hAnsi="Times New Roman" w:cs="Times New Roman"/>
-          <w:b/>
-          <w:bCs/>
-        </w:rPr>
-        <w:t>:</w:t>
-      </w:r>
-      <w:proofErr w:type="gramEnd"/>
+        <w:t>Actual Result:</w:t>
+      </w:r>
       <w:r>
         <w:rPr>
           <w:rFonts w:ascii="Times New Roman" w:eastAsia="Times New Roman" w:hAnsi="Times New Roman" w:cs="Times New Roman"/>
@@ -5405,18 +4661,8 @@
           <w:b/>
           <w:bCs/>
         </w:rPr>
-        <w:t>Severity/Priority</w:t>
-      </w:r>
-      <w:proofErr w:type="gramStart"/>
-      <w:r>
-        <w:rPr>
-          <w:rFonts w:ascii="Times New Roman" w:eastAsia="Times New Roman" w:hAnsi="Times New Roman" w:cs="Times New Roman"/>
-          <w:b/>
-          <w:bCs/>
-        </w:rPr>
-        <w:t>:</w:t>
-      </w:r>
-      <w:proofErr w:type="gramEnd"/>
+        <w:t>Severity/Priority:</w:t>
+      </w:r>
       <w:r>
         <w:rPr>
           <w:rFonts w:ascii="Times New Roman" w:eastAsia="Times New Roman" w:hAnsi="Times New Roman" w:cs="Times New Roman"/>
@@ -5539,21 +4785,7 @@
         <w:rPr>
           <w:rFonts w:ascii="Times New Roman" w:eastAsia="Times New Roman" w:hAnsi="Times New Roman" w:cs="Times New Roman"/>
         </w:rPr>
-        <w:t xml:space="preserve">Navigate to </w:t>
-      </w:r>
-      <w:proofErr w:type="spellStart"/>
-      <w:r>
-        <w:rPr>
-          <w:rFonts w:ascii="Times New Roman" w:eastAsia="Times New Roman" w:hAnsi="Times New Roman" w:cs="Times New Roman"/>
-        </w:rPr>
-        <w:t>owasp</w:t>
-      </w:r>
-      <w:proofErr w:type="spellEnd"/>
-      <w:r>
-        <w:rPr>
-          <w:rFonts w:ascii="Times New Roman" w:eastAsia="Times New Roman" w:hAnsi="Times New Roman" w:cs="Times New Roman"/>
-        </w:rPr>
-        <w:t xml:space="preserve"> juice shop home page.</w:t>
+        <w:t>Navigate to owasp juice shop home page.</w:t>
       </w:r>
     </w:p>
     <w:p>
@@ -5571,35 +4803,7 @@
         <w:rPr>
           <w:rFonts w:ascii="Times New Roman" w:eastAsia="Times New Roman" w:hAnsi="Times New Roman" w:cs="Times New Roman"/>
         </w:rPr>
-        <w:t xml:space="preserve">Buy </w:t>
-      </w:r>
-      <w:proofErr w:type="gramStart"/>
-      <w:r>
-        <w:rPr>
-          <w:rFonts w:ascii="Times New Roman" w:eastAsia="Times New Roman" w:hAnsi="Times New Roman" w:cs="Times New Roman"/>
-        </w:rPr>
-        <w:t>all  (</w:t>
-      </w:r>
-      <w:proofErr w:type="gramEnd"/>
-      <w:r>
-        <w:rPr>
-          <w:rFonts w:ascii="Times New Roman" w:eastAsia="Times New Roman" w:hAnsi="Times New Roman" w:cs="Times New Roman"/>
-        </w:rPr>
-        <w:t xml:space="preserve">5each) available Apple Juice and Apple </w:t>
-      </w:r>
-      <w:proofErr w:type="spellStart"/>
-      <w:r>
-        <w:rPr>
-          <w:rFonts w:ascii="Times New Roman" w:eastAsia="Times New Roman" w:hAnsi="Times New Roman" w:cs="Times New Roman"/>
-        </w:rPr>
-        <w:t>Pomace</w:t>
-      </w:r>
-      <w:proofErr w:type="spellEnd"/>
-      <w:r>
-        <w:rPr>
-          <w:rFonts w:ascii="Times New Roman" w:eastAsia="Times New Roman" w:hAnsi="Times New Roman" w:cs="Times New Roman"/>
-        </w:rPr>
-        <w:t xml:space="preserve"> products.</w:t>
+        <w:t>Buy all  (5each) available Apple Juice and Apple Pomace products.</w:t>
       </w:r>
     </w:p>
     <w:p>
@@ -5623,21 +4827,7 @@
         <w:rPr>
           <w:rFonts w:ascii="Times New Roman" w:eastAsia="Times New Roman" w:hAnsi="Times New Roman" w:cs="Times New Roman"/>
         </w:rPr>
-        <w:t xml:space="preserve">"Apple Juice" and "Apple </w:t>
-      </w:r>
-      <w:proofErr w:type="spellStart"/>
-      <w:r>
-        <w:rPr>
-          <w:rFonts w:ascii="Times New Roman" w:eastAsia="Times New Roman" w:hAnsi="Times New Roman" w:cs="Times New Roman"/>
-        </w:rPr>
-        <w:t>Pomace</w:t>
-      </w:r>
-      <w:proofErr w:type="spellEnd"/>
-      <w:r>
-        <w:rPr>
-          <w:rFonts w:ascii="Times New Roman" w:eastAsia="Times New Roman" w:hAnsi="Times New Roman" w:cs="Times New Roman"/>
-        </w:rPr>
-        <w:t>."</w:t>
+        <w:t>"Apple Juice" and "Apple Pomace."</w:t>
       </w:r>
     </w:p>
     <w:p>
@@ -5655,21 +4845,7 @@
         <w:rPr>
           <w:rFonts w:ascii="Times New Roman" w:eastAsia="Times New Roman" w:hAnsi="Times New Roman" w:cs="Times New Roman"/>
         </w:rPr>
-        <w:t xml:space="preserve">Navigate to </w:t>
-      </w:r>
-      <w:proofErr w:type="spellStart"/>
-      <w:r>
-        <w:rPr>
-          <w:rFonts w:ascii="Times New Roman" w:eastAsia="Times New Roman" w:hAnsi="Times New Roman" w:cs="Times New Roman"/>
-        </w:rPr>
-        <w:t>owasp</w:t>
-      </w:r>
-      <w:proofErr w:type="spellEnd"/>
-      <w:r>
-        <w:rPr>
-          <w:rFonts w:ascii="Times New Roman" w:eastAsia="Times New Roman" w:hAnsi="Times New Roman" w:cs="Times New Roman"/>
-        </w:rPr>
-        <w:t xml:space="preserve"> juice shop home page.</w:t>
+        <w:t>Navigate to owasp juice shop home page.</w:t>
       </w:r>
     </w:p>
     <w:p>
@@ -5687,48 +4863,24 @@
         <w:rPr>
           <w:rFonts w:ascii="Times New Roman" w:eastAsia="Times New Roman" w:hAnsi="Times New Roman" w:cs="Times New Roman"/>
         </w:rPr>
-        <w:t xml:space="preserve">Check for "Apple Juice" and "Apple </w:t>
-      </w:r>
-      <w:proofErr w:type="spellStart"/>
-      <w:r>
-        <w:rPr>
-          <w:rFonts w:ascii="Times New Roman" w:eastAsia="Times New Roman" w:hAnsi="Times New Roman" w:cs="Times New Roman"/>
-        </w:rPr>
-        <w:t>Pomace</w:t>
-      </w:r>
-      <w:proofErr w:type="spellEnd"/>
-      <w:r>
-        <w:rPr>
-          <w:rFonts w:ascii="Times New Roman" w:eastAsia="Times New Roman" w:hAnsi="Times New Roman" w:cs="Times New Roman"/>
-        </w:rPr>
-        <w:t>" being sold out.</w:t>
-      </w:r>
-    </w:p>
-    <w:p>
-      <w:pPr>
-        <w:spacing w:before="100" w:beforeAutospacing="1" w:after="100" w:afterAutospacing="1" w:line="240" w:lineRule="auto"/>
-        <w:rPr>
-          <w:rFonts w:ascii="Times New Roman" w:eastAsia="Times New Roman" w:hAnsi="Times New Roman" w:cs="Times New Roman"/>
-        </w:rPr>
-      </w:pPr>
-      <w:r>
-        <w:rPr>
-          <w:rFonts w:ascii="Times New Roman" w:eastAsia="Times New Roman" w:hAnsi="Times New Roman" w:cs="Times New Roman"/>
-          <w:b/>
-          <w:bCs/>
-        </w:rPr>
-        <w:t>Expected Result</w:t>
-      </w:r>
-      <w:proofErr w:type="gramStart"/>
-      <w:r>
-        <w:rPr>
-          <w:rFonts w:ascii="Times New Roman" w:eastAsia="Times New Roman" w:hAnsi="Times New Roman" w:cs="Times New Roman"/>
-          <w:b/>
-          <w:bCs/>
-        </w:rPr>
-        <w:t>:</w:t>
-      </w:r>
-      <w:proofErr w:type="gramEnd"/>
+        <w:t>Check for "Apple Juice" and "Apple Pomace" being sold out.</w:t>
+      </w:r>
+    </w:p>
+    <w:p>
+      <w:pPr>
+        <w:spacing w:before="100" w:beforeAutospacing="1" w:after="100" w:afterAutospacing="1" w:line="240" w:lineRule="auto"/>
+        <w:rPr>
+          <w:rFonts w:ascii="Times New Roman" w:eastAsia="Times New Roman" w:hAnsi="Times New Roman" w:cs="Times New Roman"/>
+        </w:rPr>
+      </w:pPr>
+      <w:r>
+        <w:rPr>
+          <w:rFonts w:ascii="Times New Roman" w:eastAsia="Times New Roman" w:hAnsi="Times New Roman" w:cs="Times New Roman"/>
+          <w:b/>
+          <w:bCs/>
+        </w:rPr>
+        <w:t>Expected Result:</w:t>
+      </w:r>
       <w:r>
         <w:rPr>
           <w:rFonts w:ascii="Times New Roman" w:eastAsia="Times New Roman" w:hAnsi="Times New Roman" w:cs="Times New Roman"/>
@@ -5761,18 +4913,8 @@
           <w:b/>
           <w:bCs/>
         </w:rPr>
-        <w:t>Actual Result</w:t>
-      </w:r>
-      <w:proofErr w:type="gramStart"/>
-      <w:r>
-        <w:rPr>
-          <w:rFonts w:ascii="Times New Roman" w:eastAsia="Times New Roman" w:hAnsi="Times New Roman" w:cs="Times New Roman"/>
-          <w:b/>
-          <w:bCs/>
-        </w:rPr>
-        <w:t>:</w:t>
-      </w:r>
-      <w:proofErr w:type="gramEnd"/>
+        <w:t>Actual Result:</w:t>
+      </w:r>
       <w:r>
         <w:rPr>
           <w:rFonts w:ascii="Times New Roman" w:eastAsia="Times New Roman" w:hAnsi="Times New Roman" w:cs="Times New Roman"/>
@@ -5783,46 +4925,24 @@
         <w:rPr>
           <w:rFonts w:ascii="Times New Roman" w:eastAsia="Times New Roman" w:hAnsi="Times New Roman" w:cs="Times New Roman"/>
         </w:rPr>
-        <w:t>Apple related products when sold out are not labeled as being sold o</w:t>
-      </w:r>
-      <w:r>
-        <w:rPr>
-          <w:rFonts w:ascii="Times New Roman" w:eastAsia="Times New Roman" w:hAnsi="Times New Roman" w:cs="Times New Roman"/>
-        </w:rPr>
-        <w:t>ut</w:t>
-      </w:r>
-      <w:r>
-        <w:rPr>
-          <w:rFonts w:ascii="Times New Roman" w:eastAsia="Times New Roman" w:hAnsi="Times New Roman" w:cs="Times New Roman"/>
-        </w:rPr>
-        <w:t>.</w:t>
-      </w:r>
-    </w:p>
-    <w:p>
-      <w:pPr>
-        <w:spacing w:before="100" w:beforeAutospacing="1" w:after="100" w:afterAutospacing="1" w:line="240" w:lineRule="auto"/>
-        <w:rPr>
-          <w:rFonts w:ascii="Times New Roman" w:eastAsia="Times New Roman" w:hAnsi="Times New Roman" w:cs="Times New Roman"/>
-        </w:rPr>
-      </w:pPr>
-      <w:r>
-        <w:rPr>
-          <w:rFonts w:ascii="Times New Roman" w:eastAsia="Times New Roman" w:hAnsi="Times New Roman" w:cs="Times New Roman"/>
-          <w:b/>
-          <w:bCs/>
-        </w:rPr>
-        <w:t>Severity/Priority</w:t>
-      </w:r>
-      <w:proofErr w:type="gramStart"/>
-      <w:r>
-        <w:rPr>
-          <w:rFonts w:ascii="Times New Roman" w:eastAsia="Times New Roman" w:hAnsi="Times New Roman" w:cs="Times New Roman"/>
-          <w:b/>
-          <w:bCs/>
-        </w:rPr>
-        <w:t>:</w:t>
-      </w:r>
-      <w:proofErr w:type="gramEnd"/>
+        <w:t>Apple related products when sold out are not labeled as being sold out.</w:t>
+      </w:r>
+    </w:p>
+    <w:p>
+      <w:pPr>
+        <w:spacing w:before="100" w:beforeAutospacing="1" w:after="100" w:afterAutospacing="1" w:line="240" w:lineRule="auto"/>
+        <w:rPr>
+          <w:rFonts w:ascii="Times New Roman" w:eastAsia="Times New Roman" w:hAnsi="Times New Roman" w:cs="Times New Roman"/>
+        </w:rPr>
+      </w:pPr>
+      <w:r>
+        <w:rPr>
+          <w:rFonts w:ascii="Times New Roman" w:eastAsia="Times New Roman" w:hAnsi="Times New Roman" w:cs="Times New Roman"/>
+          <w:b/>
+          <w:bCs/>
+        </w:rPr>
+        <w:t>Severity/Priority:</w:t>
+      </w:r>
       <w:r>
         <w:rPr>
           <w:rFonts w:ascii="Times New Roman" w:eastAsia="Times New Roman" w:hAnsi="Times New Roman" w:cs="Times New Roman"/>
@@ -5848,8 +4968,6 @@
         <w:lastRenderedPageBreak/>
         <w:tab/>
       </w:r>
-      <w:bookmarkStart w:id="0" w:name="_GoBack"/>
-      <w:bookmarkEnd w:id="0"/>
     </w:p>
     <w:p>
       <w:pPr>
@@ -5965,21 +5083,7 @@
         <w:rPr>
           <w:rFonts w:ascii="Times New Roman" w:eastAsia="Times New Roman" w:hAnsi="Times New Roman" w:cs="Times New Roman"/>
         </w:rPr>
-        <w:t xml:space="preserve">Navigate to </w:t>
-      </w:r>
-      <w:proofErr w:type="spellStart"/>
-      <w:r>
-        <w:rPr>
-          <w:rFonts w:ascii="Times New Roman" w:eastAsia="Times New Roman" w:hAnsi="Times New Roman" w:cs="Times New Roman"/>
-        </w:rPr>
-        <w:t>owasp</w:t>
-      </w:r>
-      <w:proofErr w:type="spellEnd"/>
-      <w:r>
-        <w:rPr>
-          <w:rFonts w:ascii="Times New Roman" w:eastAsia="Times New Roman" w:hAnsi="Times New Roman" w:cs="Times New Roman"/>
-        </w:rPr>
-        <w:t xml:space="preserve"> juice shop home page.</w:t>
+        <w:t>Navigate to owasp juice shop home page.</w:t>
       </w:r>
     </w:p>
     <w:p>
@@ -5997,35 +5101,7 @@
         <w:rPr>
           <w:rFonts w:ascii="Times New Roman" w:eastAsia="Times New Roman" w:hAnsi="Times New Roman" w:cs="Times New Roman"/>
         </w:rPr>
-        <w:t xml:space="preserve">Buy </w:t>
-      </w:r>
-      <w:proofErr w:type="gramStart"/>
-      <w:r>
-        <w:rPr>
-          <w:rFonts w:ascii="Times New Roman" w:eastAsia="Times New Roman" w:hAnsi="Times New Roman" w:cs="Times New Roman"/>
-        </w:rPr>
-        <w:t>all  (</w:t>
-      </w:r>
-      <w:proofErr w:type="gramEnd"/>
-      <w:r>
-        <w:rPr>
-          <w:rFonts w:ascii="Times New Roman" w:eastAsia="Times New Roman" w:hAnsi="Times New Roman" w:cs="Times New Roman"/>
-        </w:rPr>
-        <w:t xml:space="preserve">5each) available Apple Juice and Apple </w:t>
-      </w:r>
-      <w:proofErr w:type="spellStart"/>
-      <w:r>
-        <w:rPr>
-          <w:rFonts w:ascii="Times New Roman" w:eastAsia="Times New Roman" w:hAnsi="Times New Roman" w:cs="Times New Roman"/>
-        </w:rPr>
-        <w:t>Pomace</w:t>
-      </w:r>
-      <w:proofErr w:type="spellEnd"/>
-      <w:r>
-        <w:rPr>
-          <w:rFonts w:ascii="Times New Roman" w:eastAsia="Times New Roman" w:hAnsi="Times New Roman" w:cs="Times New Roman"/>
-        </w:rPr>
-        <w:t xml:space="preserve"> products.</w:t>
+        <w:t>Buy all  (5each) available Apple Juice and Apple Pomace products.</w:t>
       </w:r>
     </w:p>
     <w:p>
@@ -6049,21 +5125,7 @@
         <w:rPr>
           <w:rFonts w:ascii="Times New Roman" w:eastAsia="Times New Roman" w:hAnsi="Times New Roman" w:cs="Times New Roman"/>
         </w:rPr>
-        <w:t xml:space="preserve">"Apple Juice" and "Apple </w:t>
-      </w:r>
-      <w:proofErr w:type="spellStart"/>
-      <w:r>
-        <w:rPr>
-          <w:rFonts w:ascii="Times New Roman" w:eastAsia="Times New Roman" w:hAnsi="Times New Roman" w:cs="Times New Roman"/>
-        </w:rPr>
-        <w:t>Pomace</w:t>
-      </w:r>
-      <w:proofErr w:type="spellEnd"/>
-      <w:r>
-        <w:rPr>
-          <w:rFonts w:ascii="Times New Roman" w:eastAsia="Times New Roman" w:hAnsi="Times New Roman" w:cs="Times New Roman"/>
-        </w:rPr>
-        <w:t>."</w:t>
+        <w:t>"Apple Juice" and "Apple Pomace."</w:t>
       </w:r>
     </w:p>
     <w:p>
@@ -6081,21 +5143,7 @@
         <w:rPr>
           <w:rFonts w:ascii="Times New Roman" w:eastAsia="Times New Roman" w:hAnsi="Times New Roman" w:cs="Times New Roman"/>
         </w:rPr>
-        <w:t xml:space="preserve">Navigate to </w:t>
-      </w:r>
-      <w:proofErr w:type="spellStart"/>
-      <w:r>
-        <w:rPr>
-          <w:rFonts w:ascii="Times New Roman" w:eastAsia="Times New Roman" w:hAnsi="Times New Roman" w:cs="Times New Roman"/>
-        </w:rPr>
-        <w:t>owasp</w:t>
-      </w:r>
-      <w:proofErr w:type="spellEnd"/>
-      <w:r>
-        <w:rPr>
-          <w:rFonts w:ascii="Times New Roman" w:eastAsia="Times New Roman" w:hAnsi="Times New Roman" w:cs="Times New Roman"/>
-        </w:rPr>
-        <w:t xml:space="preserve"> juice shop home page.</w:t>
+        <w:t>Navigate to owasp juice shop home page.</w:t>
       </w:r>
     </w:p>
     <w:p>
@@ -6113,21 +5161,7 @@
         <w:rPr>
           <w:rFonts w:ascii="Times New Roman" w:eastAsia="Times New Roman" w:hAnsi="Times New Roman" w:cs="Times New Roman"/>
         </w:rPr>
-        <w:t xml:space="preserve">Add out-of-stock items to the basket, such as "Apple Juice" and "Apple </w:t>
-      </w:r>
-      <w:proofErr w:type="spellStart"/>
-      <w:r>
-        <w:rPr>
-          <w:rFonts w:ascii="Times New Roman" w:eastAsia="Times New Roman" w:hAnsi="Times New Roman" w:cs="Times New Roman"/>
-        </w:rPr>
-        <w:t>Pomace</w:t>
-      </w:r>
-      <w:proofErr w:type="spellEnd"/>
-      <w:r>
-        <w:rPr>
-          <w:rFonts w:ascii="Times New Roman" w:eastAsia="Times New Roman" w:hAnsi="Times New Roman" w:cs="Times New Roman"/>
-        </w:rPr>
-        <w:t>."</w:t>
+        <w:t>Add out-of-stock items to the basket, such as "Apple Juice" and "Apple Pomace."</w:t>
       </w:r>
     </w:p>
     <w:p>
@@ -6145,22 +5179,8 @@
         <w:rPr>
           <w:rFonts w:ascii="Times New Roman" w:eastAsia="Times New Roman" w:hAnsi="Times New Roman" w:cs="Times New Roman"/>
         </w:rPr>
-        <w:t xml:space="preserve">Navigate through successful checkout and ordering of </w:t>
-      </w:r>
-      <w:r>
-        <w:rPr>
-          <w:rFonts w:ascii="Times New Roman" w:eastAsia="Times New Roman" w:hAnsi="Times New Roman" w:cs="Times New Roman"/>
-        </w:rPr>
-        <w:t xml:space="preserve">"Apple Juice" and "Apple </w:t>
-      </w:r>
-      <w:proofErr w:type="spellStart"/>
-      <w:r>
-        <w:rPr>
-          <w:rFonts w:ascii="Times New Roman" w:eastAsia="Times New Roman" w:hAnsi="Times New Roman" w:cs="Times New Roman"/>
-        </w:rPr>
-        <w:t>Pomace</w:t>
-      </w:r>
-      <w:proofErr w:type="spellEnd"/>
+        <w:t>Navigate through successful checkout and ordering of "Apple Juice" and "Apple Pomace</w:t>
+      </w:r>
       <w:r>
         <w:rPr>
           <w:rFonts w:ascii="Times New Roman" w:eastAsia="Times New Roman" w:hAnsi="Times New Roman" w:cs="Times New Roman"/>
@@ -6187,18 +5207,8 @@
           <w:b/>
           <w:bCs/>
         </w:rPr>
-        <w:t>Expected Result</w:t>
-      </w:r>
-      <w:proofErr w:type="gramStart"/>
-      <w:r>
-        <w:rPr>
-          <w:rFonts w:ascii="Times New Roman" w:eastAsia="Times New Roman" w:hAnsi="Times New Roman" w:cs="Times New Roman"/>
-          <w:b/>
-          <w:bCs/>
-        </w:rPr>
-        <w:t>:</w:t>
-      </w:r>
-      <w:proofErr w:type="gramEnd"/>
+        <w:t>Expected Result:</w:t>
+      </w:r>
       <w:r>
         <w:rPr>
           <w:rFonts w:ascii="Times New Roman" w:eastAsia="Times New Roman" w:hAnsi="Times New Roman" w:cs="Times New Roman"/>
@@ -6226,18 +5236,8 @@
           <w:b/>
           <w:bCs/>
         </w:rPr>
-        <w:t>Actual Result</w:t>
-      </w:r>
-      <w:proofErr w:type="gramStart"/>
-      <w:r>
-        <w:rPr>
-          <w:rFonts w:ascii="Times New Roman" w:eastAsia="Times New Roman" w:hAnsi="Times New Roman" w:cs="Times New Roman"/>
-          <w:b/>
-          <w:bCs/>
-        </w:rPr>
-        <w:t>:</w:t>
-      </w:r>
-      <w:proofErr w:type="gramEnd"/>
+        <w:t>Actual Result:</w:t>
+      </w:r>
       <w:r>
         <w:rPr>
           <w:rFonts w:ascii="Times New Roman" w:eastAsia="Times New Roman" w:hAnsi="Times New Roman" w:cs="Times New Roman"/>
@@ -6265,18 +5265,8 @@
           <w:b/>
           <w:bCs/>
         </w:rPr>
-        <w:t>Severity/Priority</w:t>
-      </w:r>
-      <w:proofErr w:type="gramStart"/>
-      <w:r>
-        <w:rPr>
-          <w:rFonts w:ascii="Times New Roman" w:eastAsia="Times New Roman" w:hAnsi="Times New Roman" w:cs="Times New Roman"/>
-          <w:b/>
-          <w:bCs/>
-        </w:rPr>
-        <w:t>:</w:t>
-      </w:r>
-      <w:proofErr w:type="gramEnd"/>
+        <w:t>Severity/Priority:</w:t>
+      </w:r>
       <w:r>
         <w:rPr>
           <w:rFonts w:ascii="Times New Roman" w:eastAsia="Times New Roman" w:hAnsi="Times New Roman" w:cs="Times New Roman"/>
@@ -6284,6 +5274,260 @@
         <w:br/>
         <w:t>High</w:t>
       </w:r>
+    </w:p>
+    <w:p>
+      <w:pPr>
+        <w:spacing w:before="100" w:beforeAutospacing="1" w:after="100" w:afterAutospacing="1" w:line="240" w:lineRule="auto"/>
+        <w:outlineLvl w:val="2"/>
+        <w:rPr>
+          <w:rFonts w:ascii="Times New Roman" w:eastAsia="Times New Roman" w:hAnsi="Times New Roman" w:cs="Times New Roman"/>
+          <w:b/>
+          <w:bCs/>
+        </w:rPr>
+      </w:pPr>
+      <w:r>
+        <w:rPr>
+          <w:rFonts w:ascii="Times New Roman" w:eastAsia="Times New Roman" w:hAnsi="Times New Roman" w:cs="Times New Roman"/>
+          <w:b/>
+          <w:bCs/>
+        </w:rPr>
+        <w:t xml:space="preserve">Bug ID: </w:t>
+      </w:r>
+      <w:r>
+        <w:rPr>
+          <w:rFonts w:ascii="Times New Roman" w:eastAsia="Times New Roman" w:hAnsi="Times New Roman" w:cs="Times New Roman"/>
+          <w:b/>
+          <w:bCs/>
+        </w:rPr>
+        <w:t>Changing Language is Incomplete in Language Changed on Website</w:t>
+      </w:r>
+    </w:p>
+    <w:p>
+      <w:pPr>
+        <w:spacing w:before="100" w:beforeAutospacing="1" w:after="100" w:afterAutospacing="1" w:line="240" w:lineRule="auto"/>
+        <w:rPr>
+          <w:rFonts w:ascii="Times New Roman" w:eastAsia="Times New Roman" w:hAnsi="Times New Roman" w:cs="Times New Roman"/>
+        </w:rPr>
+      </w:pPr>
+      <w:r>
+        <w:rPr>
+          <w:rFonts w:ascii="Times New Roman" w:eastAsia="Times New Roman" w:hAnsi="Times New Roman" w:cs="Times New Roman"/>
+          <w:b/>
+          <w:bCs/>
+        </w:rPr>
+        <w:t>Environment Setup:</w:t>
+      </w:r>
+    </w:p>
+    <w:p>
+      <w:pPr>
+        <w:numPr>
+          <w:ilvl w:val="0"/>
+          <w:numId w:val="43"/>
+        </w:numPr>
+        <w:spacing w:before="100" w:beforeAutospacing="1" w:after="100" w:afterAutospacing="1" w:line="240" w:lineRule="auto"/>
+        <w:rPr>
+          <w:rFonts w:ascii="Times New Roman" w:eastAsia="Times New Roman" w:hAnsi="Times New Roman" w:cs="Times New Roman"/>
+        </w:rPr>
+      </w:pPr>
+      <w:r>
+        <w:rPr>
+          <w:rFonts w:ascii="Times New Roman" w:eastAsia="Times New Roman" w:hAnsi="Times New Roman" w:cs="Times New Roman"/>
+        </w:rPr>
+        <w:t>Windows 11 Pro 23H2</w:t>
+      </w:r>
+      <w:r>
+        <w:rPr>
+          <w:rFonts w:ascii="Times New Roman" w:eastAsia="Times New Roman" w:hAnsi="Times New Roman" w:cs="Times New Roman"/>
+        </w:rPr>
+        <w:t xml:space="preserve">, </w:t>
+      </w:r>
+      <w:r>
+        <w:rPr>
+          <w:rFonts w:ascii="Times New Roman" w:eastAsia="Times New Roman" w:hAnsi="Times New Roman" w:cs="Times New Roman"/>
+        </w:rPr>
+        <w:t>Chrome Version 131.0.6778.110 (Official Build) (64-bit)</w:t>
+      </w:r>
+    </w:p>
+    <w:p>
+      <w:pPr>
+        <w:numPr>
+          <w:ilvl w:val="0"/>
+          <w:numId w:val="43"/>
+        </w:numPr>
+        <w:spacing w:before="100" w:beforeAutospacing="1" w:after="100" w:afterAutospacing="1" w:line="240" w:lineRule="auto"/>
+        <w:rPr>
+          <w:rFonts w:ascii="Times New Roman" w:eastAsia="Times New Roman" w:hAnsi="Times New Roman" w:cs="Times New Roman"/>
+        </w:rPr>
+      </w:pPr>
+      <w:r>
+        <w:rPr>
+          <w:rFonts w:ascii="Times New Roman" w:eastAsia="Times New Roman" w:hAnsi="Times New Roman" w:cs="Times New Roman"/>
+        </w:rPr>
+        <w:t>Self-hosted OWASP Juice Shop instance</w:t>
+      </w:r>
+    </w:p>
+    <w:p>
+      <w:pPr>
+        <w:spacing w:before="100" w:beforeAutospacing="1" w:after="100" w:afterAutospacing="1" w:line="240" w:lineRule="auto"/>
+        <w:rPr>
+          <w:rFonts w:ascii="Times New Roman" w:eastAsia="Times New Roman" w:hAnsi="Times New Roman" w:cs="Times New Roman"/>
+        </w:rPr>
+      </w:pPr>
+      <w:r>
+        <w:rPr>
+          <w:rFonts w:ascii="Times New Roman" w:eastAsia="Times New Roman" w:hAnsi="Times New Roman" w:cs="Times New Roman"/>
+          <w:b/>
+          <w:bCs/>
+        </w:rPr>
+        <w:t>Steps to Reproduce:</w:t>
+      </w:r>
+    </w:p>
+    <w:p>
+      <w:pPr>
+        <w:numPr>
+          <w:ilvl w:val="0"/>
+          <w:numId w:val="47"/>
+        </w:numPr>
+        <w:spacing w:before="100" w:beforeAutospacing="1" w:after="100" w:afterAutospacing="1" w:line="240" w:lineRule="auto"/>
+        <w:rPr>
+          <w:rFonts w:ascii="Times New Roman" w:eastAsia="Times New Roman" w:hAnsi="Times New Roman" w:cs="Times New Roman"/>
+        </w:rPr>
+      </w:pPr>
+      <w:r>
+        <w:rPr>
+          <w:rFonts w:ascii="Times New Roman" w:eastAsia="Times New Roman" w:hAnsi="Times New Roman" w:cs="Times New Roman"/>
+        </w:rPr>
+        <w:t>Navigate to owasp juice shop home page.</w:t>
+      </w:r>
+    </w:p>
+    <w:p>
+      <w:pPr>
+        <w:numPr>
+          <w:ilvl w:val="0"/>
+          <w:numId w:val="47"/>
+        </w:numPr>
+        <w:spacing w:before="100" w:beforeAutospacing="1" w:after="100" w:afterAutospacing="1" w:line="240" w:lineRule="auto"/>
+        <w:rPr>
+          <w:rFonts w:ascii="Times New Roman" w:eastAsia="Times New Roman" w:hAnsi="Times New Roman" w:cs="Times New Roman"/>
+        </w:rPr>
+      </w:pPr>
+      <w:r>
+        <w:rPr>
+          <w:rFonts w:ascii="Times New Roman" w:eastAsia="Times New Roman" w:hAnsi="Times New Roman" w:cs="Times New Roman"/>
+        </w:rPr>
+        <w:t>Change language from whatever current language is to something else (ie from English to French)</w:t>
+      </w:r>
+      <w:r>
+        <w:rPr>
+          <w:rFonts w:ascii="Times New Roman" w:eastAsia="Times New Roman" w:hAnsi="Times New Roman" w:cs="Times New Roman"/>
+        </w:rPr>
+        <w:t>.</w:t>
+      </w:r>
+    </w:p>
+    <w:p>
+      <w:pPr>
+        <w:numPr>
+          <w:ilvl w:val="0"/>
+          <w:numId w:val="47"/>
+        </w:numPr>
+        <w:spacing w:before="100" w:beforeAutospacing="1" w:after="100" w:afterAutospacing="1" w:line="240" w:lineRule="auto"/>
+        <w:rPr>
+          <w:rFonts w:ascii="Times New Roman" w:eastAsia="Times New Roman" w:hAnsi="Times New Roman" w:cs="Times New Roman"/>
+        </w:rPr>
+      </w:pPr>
+      <w:r>
+        <w:rPr>
+          <w:rFonts w:ascii="Times New Roman" w:eastAsia="Times New Roman" w:hAnsi="Times New Roman" w:cs="Times New Roman"/>
+        </w:rPr>
+        <w:t>Click on multiple products to see if their name or product description changed languages.</w:t>
+      </w:r>
+    </w:p>
+    <w:p>
+      <w:pPr>
+        <w:spacing w:before="100" w:beforeAutospacing="1" w:after="100" w:afterAutospacing="1" w:line="240" w:lineRule="auto"/>
+        <w:rPr>
+          <w:rFonts w:ascii="Times New Roman" w:eastAsia="Times New Roman" w:hAnsi="Times New Roman" w:cs="Times New Roman"/>
+        </w:rPr>
+      </w:pPr>
+      <w:r>
+        <w:rPr>
+          <w:rFonts w:ascii="Times New Roman" w:eastAsia="Times New Roman" w:hAnsi="Times New Roman" w:cs="Times New Roman"/>
+          <w:b/>
+          <w:bCs/>
+        </w:rPr>
+        <w:t>Expected Result:</w:t>
+      </w:r>
+      <w:r>
+        <w:rPr>
+          <w:rFonts w:ascii="Times New Roman" w:eastAsia="Times New Roman" w:hAnsi="Times New Roman" w:cs="Times New Roman"/>
+        </w:rPr>
+        <w:br/>
+      </w:r>
+      <w:r>
+        <w:rPr>
+          <w:rFonts w:ascii="Times New Roman" w:eastAsia="Times New Roman" w:hAnsi="Times New Roman" w:cs="Times New Roman"/>
+        </w:rPr>
+        <w:t>Products and product descriptions provided by the website itself should be converted to appropriate language when user changes language selection on website.  Ideally reviews would also change to appropriately selected language.</w:t>
+      </w:r>
+    </w:p>
+    <w:p>
+      <w:pPr>
+        <w:spacing w:before="100" w:beforeAutospacing="1" w:after="100" w:afterAutospacing="1" w:line="240" w:lineRule="auto"/>
+        <w:rPr>
+          <w:rFonts w:ascii="Times New Roman" w:eastAsia="Times New Roman" w:hAnsi="Times New Roman" w:cs="Times New Roman"/>
+        </w:rPr>
+      </w:pPr>
+      <w:r>
+        <w:rPr>
+          <w:rFonts w:ascii="Times New Roman" w:eastAsia="Times New Roman" w:hAnsi="Times New Roman" w:cs="Times New Roman"/>
+          <w:b/>
+          <w:bCs/>
+        </w:rPr>
+        <w:lastRenderedPageBreak/>
+        <w:t>Actual Result:</w:t>
+      </w:r>
+      <w:r>
+        <w:rPr>
+          <w:rFonts w:ascii="Times New Roman" w:eastAsia="Times New Roman" w:hAnsi="Times New Roman" w:cs="Times New Roman"/>
+        </w:rPr>
+        <w:br/>
+      </w:r>
+      <w:r>
+        <w:rPr>
+          <w:rFonts w:ascii="Times New Roman" w:eastAsia="Times New Roman" w:hAnsi="Times New Roman" w:cs="Times New Roman"/>
+        </w:rPr>
+        <w:t>Product name, product description, and product reviews remain displayed in English despite changing website language to French.</w:t>
+      </w:r>
+    </w:p>
+    <w:p>
+      <w:pPr>
+        <w:spacing w:before="100" w:beforeAutospacing="1" w:after="100" w:afterAutospacing="1" w:line="240" w:lineRule="auto"/>
+        <w:rPr>
+          <w:rFonts w:ascii="Times New Roman" w:eastAsia="Times New Roman" w:hAnsi="Times New Roman" w:cs="Times New Roman"/>
+        </w:rPr>
+      </w:pPr>
+      <w:r>
+        <w:rPr>
+          <w:rFonts w:ascii="Times New Roman" w:eastAsia="Times New Roman" w:hAnsi="Times New Roman" w:cs="Times New Roman"/>
+          <w:b/>
+          <w:bCs/>
+        </w:rPr>
+        <w:t>Severity/Priority:</w:t>
+      </w:r>
+      <w:r>
+        <w:rPr>
+          <w:rFonts w:ascii="Times New Roman" w:eastAsia="Times New Roman" w:hAnsi="Times New Roman" w:cs="Times New Roman"/>
+        </w:rPr>
+        <w:br/>
+      </w:r>
+      <w:r>
+        <w:rPr>
+          <w:rFonts w:ascii="Times New Roman" w:eastAsia="Times New Roman" w:hAnsi="Times New Roman" w:cs="Times New Roman"/>
+        </w:rPr>
+        <w:t>Medium</w:t>
+      </w:r>
+      <w:bookmarkStart w:id="0" w:name="_GoBack"/>
+      <w:bookmarkEnd w:id="0"/>
     </w:p>
     <w:p>
       <w:pPr>
@@ -12055,6 +11299,119 @@
     </w:lvl>
   </w:abstractNum>
   <w:abstractNum w:abstractNumId="44">
+    <w:nsid w:val="76823190"/>
+    <w:multiLevelType w:val="multilevel"/>
+    <w:tmpl w:val="F3F6D018"/>
+    <w:lvl w:ilvl="0">
+      <w:start w:val="1"/>
+      <w:numFmt w:val="decimal"/>
+      <w:lvlText w:val="%1."/>
+      <w:lvlJc w:val="left"/>
+      <w:pPr>
+        <w:tabs>
+          <w:tab w:val="num" w:pos="720"/>
+        </w:tabs>
+        <w:ind w:left="720" w:hanging="360"/>
+      </w:pPr>
+    </w:lvl>
+    <w:lvl w:ilvl="1" w:tentative="1">
+      <w:start w:val="1"/>
+      <w:numFmt w:val="decimal"/>
+      <w:lvlText w:val="%2."/>
+      <w:lvlJc w:val="left"/>
+      <w:pPr>
+        <w:tabs>
+          <w:tab w:val="num" w:pos="1440"/>
+        </w:tabs>
+        <w:ind w:left="1440" w:hanging="360"/>
+      </w:pPr>
+    </w:lvl>
+    <w:lvl w:ilvl="2" w:tentative="1">
+      <w:start w:val="1"/>
+      <w:numFmt w:val="decimal"/>
+      <w:lvlText w:val="%3."/>
+      <w:lvlJc w:val="left"/>
+      <w:pPr>
+        <w:tabs>
+          <w:tab w:val="num" w:pos="2160"/>
+        </w:tabs>
+        <w:ind w:left="2160" w:hanging="360"/>
+      </w:pPr>
+    </w:lvl>
+    <w:lvl w:ilvl="3" w:tentative="1">
+      <w:start w:val="1"/>
+      <w:numFmt w:val="decimal"/>
+      <w:lvlText w:val="%4."/>
+      <w:lvlJc w:val="left"/>
+      <w:pPr>
+        <w:tabs>
+          <w:tab w:val="num" w:pos="2880"/>
+        </w:tabs>
+        <w:ind w:left="2880" w:hanging="360"/>
+      </w:pPr>
+    </w:lvl>
+    <w:lvl w:ilvl="4" w:tentative="1">
+      <w:start w:val="1"/>
+      <w:numFmt w:val="decimal"/>
+      <w:lvlText w:val="%5."/>
+      <w:lvlJc w:val="left"/>
+      <w:pPr>
+        <w:tabs>
+          <w:tab w:val="num" w:pos="3600"/>
+        </w:tabs>
+        <w:ind w:left="3600" w:hanging="360"/>
+      </w:pPr>
+    </w:lvl>
+    <w:lvl w:ilvl="5" w:tentative="1">
+      <w:start w:val="1"/>
+      <w:numFmt w:val="decimal"/>
+      <w:lvlText w:val="%6."/>
+      <w:lvlJc w:val="left"/>
+      <w:pPr>
+        <w:tabs>
+          <w:tab w:val="num" w:pos="4320"/>
+        </w:tabs>
+        <w:ind w:left="4320" w:hanging="360"/>
+      </w:pPr>
+    </w:lvl>
+    <w:lvl w:ilvl="6" w:tentative="1">
+      <w:start w:val="1"/>
+      <w:numFmt w:val="decimal"/>
+      <w:lvlText w:val="%7."/>
+      <w:lvlJc w:val="left"/>
+      <w:pPr>
+        <w:tabs>
+          <w:tab w:val="num" w:pos="5040"/>
+        </w:tabs>
+        <w:ind w:left="5040" w:hanging="360"/>
+      </w:pPr>
+    </w:lvl>
+    <w:lvl w:ilvl="7" w:tentative="1">
+      <w:start w:val="1"/>
+      <w:numFmt w:val="decimal"/>
+      <w:lvlText w:val="%8."/>
+      <w:lvlJc w:val="left"/>
+      <w:pPr>
+        <w:tabs>
+          <w:tab w:val="num" w:pos="5760"/>
+        </w:tabs>
+        <w:ind w:left="5760" w:hanging="360"/>
+      </w:pPr>
+    </w:lvl>
+    <w:lvl w:ilvl="8" w:tentative="1">
+      <w:start w:val="1"/>
+      <w:numFmt w:val="decimal"/>
+      <w:lvlText w:val="%9."/>
+      <w:lvlJc w:val="left"/>
+      <w:pPr>
+        <w:tabs>
+          <w:tab w:val="num" w:pos="6480"/>
+        </w:tabs>
+        <w:ind w:left="6480" w:hanging="360"/>
+      </w:pPr>
+    </w:lvl>
+  </w:abstractNum>
+  <w:abstractNum w:abstractNumId="45">
     <w:nsid w:val="780E016B"/>
     <w:multiLevelType w:val="multilevel"/>
     <w:tmpl w:val="0B3422A6"/>
@@ -12203,7 +11560,7 @@
       </w:rPr>
     </w:lvl>
   </w:abstractNum>
-  <w:abstractNum w:abstractNumId="45">
+  <w:abstractNum w:abstractNumId="46">
     <w:nsid w:val="7C790499"/>
     <w:multiLevelType w:val="multilevel"/>
     <w:tmpl w:val="1358675A"/>
@@ -12353,7 +11710,7 @@
     </w:lvl>
   </w:abstractNum>
   <w:num w:numId="1">
-    <w:abstractNumId w:val="44"/>
+    <w:abstractNumId w:val="45"/>
   </w:num>
   <w:num w:numId="2">
     <w:abstractNumId w:val="26"/>
@@ -12449,7 +11806,7 @@
     <w:abstractNumId w:val="29"/>
   </w:num>
   <w:num w:numId="33">
-    <w:abstractNumId w:val="45"/>
+    <w:abstractNumId w:val="46"/>
   </w:num>
   <w:num w:numId="34">
     <w:abstractNumId w:val="16"/>
@@ -12489,6 +11846,9 @@
   </w:num>
   <w:num w:numId="46">
     <w:abstractNumId w:val="34"/>
+  </w:num>
+  <w:num w:numId="47">
+    <w:abstractNumId w:val="44"/>
   </w:num>
 </w:numbering>
 </file>
@@ -12974,6 +12334,17 @@
       <w:bCs/>
     </w:rPr>
   </w:style>
+  <w:style w:type="paragraph" w:styleId="ListParagraph">
+    <w:name w:val="List Paragraph"/>
+    <w:basedOn w:val="Normal"/>
+    <w:uiPriority w:val="34"/>
+    <w:qFormat/>
+    <w:rsid w:val="00991140"/>
+    <w:pPr>
+      <w:ind w:left="720"/>
+      <w:contextualSpacing/>
+    </w:pPr>
+  </w:style>
 </w:styles>
 </file>
 

</xml_diff>